<commit_message>
Before rearrangement of the figures
</commit_message>
<xml_diff>
--- a/Thesis-Ludwick_v2.docx
+++ b/Thesis-Ludwick_v2.docx
@@ -4926,23 +4926,7 @@
           <w:sz w:val="24"/>
           <w:szCs w:val="24"/>
         </w:rPr>
-        <w:t>(</w:t>
-      </w:r>
-      <w:r>
-        <w:rPr>
-          <w:rFonts w:ascii="Times New Roman" w:hAnsi="Times New Roman" w:cs="Times New Roman"/>
-          <w:sz w:val="24"/>
-          <w:szCs w:val="24"/>
-        </w:rPr>
-        <w:t xml:space="preserve">since </w:t>
-      </w:r>
-      <w:r>
-        <w:rPr>
-          <w:rFonts w:ascii="Times New Roman" w:hAnsi="Times New Roman" w:cs="Times New Roman"/>
-          <w:sz w:val="24"/>
-          <w:szCs w:val="24"/>
-        </w:rPr>
-        <w:t>Sirius A is about the same mass and Sirius B is a</w:t>
+        <w:t>(since Sirius A is about the same mass and Sirius B is a</w:t>
       </w:r>
       <w:r>
         <w:rPr>
@@ -5238,40 +5222,48 @@
           <w:sz w:val="24"/>
           <w:szCs w:val="24"/>
         </w:rPr>
+        <w:t>over a period of The Great Year</w:t>
+      </w:r>
+      <w:r>
+        <w:rPr>
+          <w:rFonts w:ascii="Times New Roman" w:hAnsi="Times New Roman" w:cs="Times New Roman"/>
+          <w:sz w:val="24"/>
+          <w:szCs w:val="24"/>
+        </w:rPr>
+        <w:t xml:space="preserve"> with </w:t>
+      </w:r>
+      <w:r>
+        <w:rPr>
+          <w:rFonts w:ascii="Times New Roman" w:hAnsi="Times New Roman" w:cs="Times New Roman"/>
+          <w:sz w:val="24"/>
+          <w:szCs w:val="24"/>
+        </w:rPr>
+        <w:t xml:space="preserve">the closest </w:t>
+      </w:r>
+      <w:r>
+        <w:rPr>
+          <w:rFonts w:ascii="Times New Roman" w:hAnsi="Times New Roman" w:cs="Times New Roman"/>
+          <w:sz w:val="24"/>
+          <w:szCs w:val="24"/>
+        </w:rPr>
+        <w:t xml:space="preserve">distance to </w:t>
+      </w:r>
+      <w:r>
+        <w:rPr>
+          <w:rFonts w:ascii="Times New Roman" w:hAnsi="Times New Roman" w:cs="Times New Roman"/>
+          <w:sz w:val="24"/>
+          <w:szCs w:val="24"/>
+        </w:rPr>
+        <w:t xml:space="preserve">the Seat of Brahma being 5.7 Light </w:t>
+      </w:r>
+      <w:r>
+        <w:rPr>
+          <w:rFonts w:ascii="Times New Roman" w:hAnsi="Times New Roman" w:cs="Times New Roman"/>
+          <w:sz w:val="24"/>
+          <w:szCs w:val="24"/>
+        </w:rPr>
         <w:lastRenderedPageBreak/>
-        <w:t>over a period of The Great Year</w:t>
-      </w:r>
-      <w:r>
-        <w:rPr>
-          <w:rFonts w:ascii="Times New Roman" w:hAnsi="Times New Roman" w:cs="Times New Roman"/>
-          <w:sz w:val="24"/>
-          <w:szCs w:val="24"/>
-        </w:rPr>
-        <w:t xml:space="preserve"> with </w:t>
-      </w:r>
-      <w:r>
-        <w:rPr>
-          <w:rFonts w:ascii="Times New Roman" w:hAnsi="Times New Roman" w:cs="Times New Roman"/>
-          <w:sz w:val="24"/>
-          <w:szCs w:val="24"/>
-        </w:rPr>
-        <w:t xml:space="preserve">the closest </w:t>
-      </w:r>
-      <w:r>
-        <w:rPr>
-          <w:rFonts w:ascii="Times New Roman" w:hAnsi="Times New Roman" w:cs="Times New Roman"/>
-          <w:sz w:val="24"/>
-          <w:szCs w:val="24"/>
-        </w:rPr>
-        <w:t xml:space="preserve">distance to </w:t>
-      </w:r>
-      <w:r>
-        <w:rPr>
-          <w:rFonts w:ascii="Times New Roman" w:hAnsi="Times New Roman" w:cs="Times New Roman"/>
-          <w:sz w:val="24"/>
-          <w:szCs w:val="24"/>
-        </w:rPr>
-        <w:t>the Seat of Brahma being 5.7 Light Years closer than we are now</w:t>
+        <w:t>Years closer than we are now</w:t>
       </w:r>
       <w:r>
         <w:rPr>
@@ -5280,6 +5272,14 @@
           <w:szCs w:val="24"/>
         </w:rPr>
         <w:t>.</w:t>
+      </w:r>
+      <w:r>
+        <w:rPr>
+          <w:rFonts w:ascii="Times New Roman" w:hAnsi="Times New Roman" w:cs="Times New Roman"/>
+          <w:sz w:val="24"/>
+          <w:szCs w:val="24"/>
+        </w:rPr>
+        <w:t xml:space="preserve"> This implies that, based on a previous discussion regarding Sri Yukteswar’s writings about the Seat of Brahma, puts everyone including the science-minded at an ever-increasing closeness to The Divine.</w:t>
       </w:r>
     </w:p>
     <w:p>
@@ -6460,7 +6460,16 @@
           <w:sz w:val="24"/>
           <w:szCs w:val="24"/>
         </w:rPr>
-        <w:t xml:space="preserve">vibrational frequency observed at the subatomic level (Conwell, </w:t>
+        <w:t xml:space="preserve">vibrational </w:t>
+      </w:r>
+      <w:r>
+        <w:rPr>
+          <w:rFonts w:ascii="Times New Roman" w:hAnsi="Times New Roman" w:cs="Times New Roman"/>
+          <w:sz w:val="24"/>
+          <w:szCs w:val="24"/>
+        </w:rPr>
+        <w:lastRenderedPageBreak/>
+        <w:t xml:space="preserve">frequency observed at the subatomic level (Conwell, </w:t>
       </w:r>
       <w:r>
         <w:rPr>
@@ -6532,16 +6541,7 @@
           <w:sz w:val="24"/>
           <w:szCs w:val="24"/>
         </w:rPr>
-        <w:t xml:space="preserve">verse of the </w:t>
-      </w:r>
-      <w:r>
-        <w:rPr>
-          <w:rFonts w:ascii="Times New Roman" w:hAnsi="Times New Roman" w:cs="Times New Roman"/>
-          <w:sz w:val="24"/>
-          <w:szCs w:val="24"/>
-        </w:rPr>
-        <w:lastRenderedPageBreak/>
-        <w:t>Gospel According to John decl</w:t>
+        <w:t>verse of the Gospel According to John decl</w:t>
       </w:r>
       <w:r>
         <w:rPr>
@@ -6729,14 +6729,6 @@
         </w:rPr>
         <w:t>presence of The Source.</w:t>
       </w:r>
-      <w:r>
-        <w:rPr>
-          <w:rFonts w:ascii="Times New Roman" w:hAnsi="Times New Roman" w:cs="Times New Roman"/>
-          <w:sz w:val="24"/>
-          <w:szCs w:val="24"/>
-        </w:rPr>
-        <w:t xml:space="preserve"> </w:t>
-      </w:r>
     </w:p>
     <w:p>
       <w:pPr>
@@ -7322,7 +7314,16 @@
           <w:sz w:val="24"/>
           <w:szCs w:val="24"/>
         </w:rPr>
-        <w:t>is very slim and certainly not anything of significance to d</w:t>
+        <w:t xml:space="preserve">is very slim and certainly not </w:t>
+      </w:r>
+      <w:r>
+        <w:rPr>
+          <w:rFonts w:ascii="Times New Roman" w:hAnsi="Times New Roman" w:cs="Times New Roman"/>
+          <w:sz w:val="24"/>
+          <w:szCs w:val="24"/>
+        </w:rPr>
+        <w:lastRenderedPageBreak/>
+        <w:t>anything of significance to d</w:t>
       </w:r>
       <w:r>
         <w:rPr>
@@ -7370,7 +7371,6 @@
           <w:sz w:val="24"/>
           <w:szCs w:val="24"/>
         </w:rPr>
-        <w:lastRenderedPageBreak/>
         <w:t xml:space="preserve">However, </w:t>
       </w:r>
       <w:r>
@@ -8109,6 +8109,84 @@
     </w:p>
     <w:p>
       <w:pPr>
+        <w:spacing w:line="480" w:lineRule="auto"/>
+        <w:ind w:firstLine="720"/>
+        <w:rPr>
+          <w:rFonts w:ascii="Times New Roman" w:hAnsi="Times New Roman" w:cs="Times New Roman"/>
+          <w:sz w:val="24"/>
+          <w:szCs w:val="24"/>
+        </w:rPr>
+      </w:pPr>
+      <w:r>
+        <w:rPr>
+          <w:rFonts w:ascii="Times New Roman" w:hAnsi="Times New Roman" w:cs="Times New Roman"/>
+          <w:sz w:val="24"/>
+          <w:szCs w:val="24"/>
+        </w:rPr>
+        <w:t>Although these are just a sample of notable undertakings from before the shift of around 1-500 CE, there are likely countless other examples that are lost to us today. Artifacts such as those that may have been contained in The Library of Alexandria would have undoubtedly provided us with more evidence of knowledge we have forgotten.</w:t>
+      </w:r>
+    </w:p>
+    <w:p>
+      <w:pPr>
+        <w:spacing w:line="480" w:lineRule="auto"/>
+        <w:ind w:firstLine="720"/>
+        <w:rPr>
+          <w:rFonts w:ascii="Times New Roman" w:hAnsi="Times New Roman" w:cs="Times New Roman"/>
+          <w:sz w:val="24"/>
+          <w:szCs w:val="24"/>
+        </w:rPr>
+      </w:pPr>
+      <w:r>
+        <w:rPr>
+          <w:rFonts w:ascii="Times New Roman" w:hAnsi="Times New Roman" w:cs="Times New Roman"/>
+          <w:sz w:val="24"/>
+          <w:szCs w:val="24"/>
+        </w:rPr>
+        <w:t xml:space="preserve">As a final discussion on this subject, it should be recognized that the fact that ancient cartographers, architects and engineers were able to create these marvels alone is not presented as evidence that there is a convergence of science and spirituality. To demonstrate that, we should look closer at why these </w:t>
+      </w:r>
+      <w:r>
+        <w:rPr>
+          <w:rFonts w:ascii="Times New Roman" w:hAnsi="Times New Roman" w:cs="Times New Roman"/>
+          <w:sz w:val="24"/>
+          <w:szCs w:val="24"/>
+        </w:rPr>
+        <w:t>artifacts were created</w:t>
+      </w:r>
+      <w:r>
+        <w:rPr>
+          <w:rFonts w:ascii="Times New Roman" w:hAnsi="Times New Roman" w:cs="Times New Roman"/>
+          <w:sz w:val="24"/>
+          <w:szCs w:val="24"/>
+        </w:rPr>
+        <w:t>.</w:t>
+      </w:r>
+      <w:r>
+        <w:rPr>
+          <w:rFonts w:ascii="Times New Roman" w:hAnsi="Times New Roman" w:cs="Times New Roman"/>
+          <w:sz w:val="24"/>
+          <w:szCs w:val="24"/>
+        </w:rPr>
+        <w:t xml:space="preserve"> Evidence demonstrates that Stonehenge, The Great Pyramid and the </w:t>
+      </w:r>
+      <w:r>
+        <w:rPr>
+          <w:rFonts w:ascii="Times New Roman" w:hAnsi="Times New Roman" w:cs="Times New Roman"/>
+          <w:sz w:val="24"/>
+          <w:szCs w:val="24"/>
+        </w:rPr>
+        <w:t>Göbekli Tepe</w:t>
+      </w:r>
+      <w:r>
+        <w:rPr>
+          <w:rFonts w:ascii="Times New Roman" w:hAnsi="Times New Roman" w:cs="Times New Roman"/>
+          <w:sz w:val="24"/>
+          <w:szCs w:val="24"/>
+        </w:rPr>
+        <w:t xml:space="preserve"> complex were meeting places of a spiritual nature. None of these sites seem to have provided a practical function to the societies at the time they were constructed.</w:t>
+      </w:r>
+    </w:p>
+    <w:p>
+      <w:pPr>
         <w:pStyle w:val="Heading2"/>
         <w:spacing w:line="480" w:lineRule="auto"/>
         <w:rPr>
@@ -8741,6 +8819,7 @@
           <w:sz w:val="24"/>
           <w:szCs w:val="24"/>
         </w:rPr>
+        <w:lastRenderedPageBreak/>
         <w:fldChar w:fldCharType="begin"/>
       </w:r>
       <w:r>
@@ -8984,7 +9063,39 @@
           <w:sz w:val="24"/>
           <w:szCs w:val="24"/>
         </w:rPr>
-        <w:t xml:space="preserve">s mankind ascends towards </w:t>
+        <w:t xml:space="preserve">s mankind </w:t>
+      </w:r>
+      <w:r>
+        <w:rPr>
+          <w:rFonts w:ascii="Times New Roman" w:hAnsi="Times New Roman" w:cs="Times New Roman"/>
+          <w:sz w:val="24"/>
+          <w:szCs w:val="24"/>
+        </w:rPr>
+        <w:t xml:space="preserve">starts its </w:t>
+      </w:r>
+      <w:r>
+        <w:rPr>
+          <w:rFonts w:ascii="Times New Roman" w:hAnsi="Times New Roman" w:cs="Times New Roman"/>
+          <w:sz w:val="24"/>
+          <w:szCs w:val="24"/>
+        </w:rPr>
+        <w:t>ascen</w:t>
+      </w:r>
+      <w:r>
+        <w:rPr>
+          <w:rFonts w:ascii="Times New Roman" w:hAnsi="Times New Roman" w:cs="Times New Roman"/>
+          <w:sz w:val="24"/>
+          <w:szCs w:val="24"/>
+        </w:rPr>
+        <w:t>t</w:t>
+      </w:r>
+      <w:r>
+        <w:rPr>
+          <w:rFonts w:ascii="Times New Roman" w:hAnsi="Times New Roman" w:cs="Times New Roman"/>
+          <w:sz w:val="24"/>
+          <w:szCs w:val="24"/>
+        </w:rPr>
+        <w:t xml:space="preserve"> towards </w:t>
       </w:r>
       <w:r>
         <w:rPr>
@@ -9000,7 +9111,23 @@
           <w:sz w:val="24"/>
           <w:szCs w:val="24"/>
         </w:rPr>
-        <w:t xml:space="preserve">Virgo where the </w:t>
+        <w:t>Virgo</w:t>
+      </w:r>
+      <w:r>
+        <w:rPr>
+          <w:rFonts w:ascii="Times New Roman" w:hAnsi="Times New Roman" w:cs="Times New Roman"/>
+          <w:sz w:val="24"/>
+          <w:szCs w:val="24"/>
+        </w:rPr>
+        <w:t>,</w:t>
+      </w:r>
+      <w:r>
+        <w:rPr>
+          <w:rFonts w:ascii="Times New Roman" w:hAnsi="Times New Roman" w:cs="Times New Roman"/>
+          <w:sz w:val="24"/>
+          <w:szCs w:val="24"/>
+        </w:rPr>
+        <w:t xml:space="preserve"> the </w:t>
       </w:r>
       <w:r>
         <w:rPr>
@@ -9144,15 +9271,7 @@
           <w:sz w:val="24"/>
           <w:szCs w:val="24"/>
         </w:rPr>
-        <w:t>mystical</w:t>
-      </w:r>
-      <w:r>
-        <w:rPr>
-          <w:rFonts w:ascii="Times New Roman" w:hAnsi="Times New Roman" w:cs="Times New Roman"/>
-          <w:sz w:val="24"/>
-          <w:szCs w:val="24"/>
-        </w:rPr>
-        <w:t xml:space="preserve"> marriage as we proceed though the ascension of the Great Year</w:t>
+        <w:t>mystical marriage as we proceed though the ascension of the Great Year</w:t>
       </w:r>
       <w:r>
         <w:rPr>
@@ -9238,6 +9357,129 @@
           <w:szCs w:val="24"/>
         </w:rPr>
       </w:pPr>
+      <w:r>
+        <w:rPr>
+          <w:rFonts w:ascii="Times New Roman" w:hAnsi="Times New Roman" w:cs="Times New Roman"/>
+          <w:sz w:val="24"/>
+          <w:szCs w:val="24"/>
+        </w:rPr>
+        <w:t xml:space="preserve">Since the start of the first millennium, there is scant evidence of the great minds of science aligning with the spiritual and divine. However, evidence </w:t>
+      </w:r>
+      <w:r>
+        <w:rPr>
+          <w:rFonts w:ascii="Times New Roman" w:hAnsi="Times New Roman" w:cs="Times New Roman"/>
+          <w:sz w:val="24"/>
+          <w:szCs w:val="24"/>
+        </w:rPr>
+        <w:t>retrieved from 100 years of research in the scientific fields of quantum mechanics, psychology, cosmology seem</w:t>
+      </w:r>
+      <w:r>
+        <w:rPr>
+          <w:rFonts w:ascii="Times New Roman" w:hAnsi="Times New Roman" w:cs="Times New Roman"/>
+          <w:sz w:val="24"/>
+          <w:szCs w:val="24"/>
+        </w:rPr>
+        <w:t xml:space="preserve"> to </w:t>
+      </w:r>
+      <w:r>
+        <w:rPr>
+          <w:rFonts w:ascii="Times New Roman" w:hAnsi="Times New Roman" w:cs="Times New Roman"/>
+          <w:sz w:val="24"/>
+          <w:szCs w:val="24"/>
+        </w:rPr>
+        <w:t>bring</w:t>
+      </w:r>
+      <w:r>
+        <w:rPr>
+          <w:rFonts w:ascii="Times New Roman" w:hAnsi="Times New Roman" w:cs="Times New Roman"/>
+          <w:sz w:val="24"/>
+          <w:szCs w:val="24"/>
+        </w:rPr>
+        <w:t xml:space="preserve"> science ever closer to the non-physical reality of our universe.</w:t>
+      </w:r>
+      <w:r>
+        <w:rPr>
+          <w:rFonts w:ascii="Times New Roman" w:hAnsi="Times New Roman" w:cs="Times New Roman"/>
+          <w:sz w:val="24"/>
+          <w:szCs w:val="24"/>
+        </w:rPr>
+        <w:t xml:space="preserve"> </w:t>
+      </w:r>
+      <w:r>
+        <w:rPr>
+          <w:rFonts w:ascii="Times New Roman" w:hAnsi="Times New Roman" w:cs="Times New Roman"/>
+          <w:sz w:val="24"/>
+          <w:szCs w:val="24"/>
+        </w:rPr>
+        <w:t xml:space="preserve">This evidence, along with the evidence of pre-historic knowledge that went into building sacred sites such as The Great Pyramid, Stonehenge and </w:t>
+      </w:r>
+      <w:r>
+        <w:rPr>
+          <w:rFonts w:ascii="Times New Roman" w:hAnsi="Times New Roman" w:cs="Times New Roman"/>
+          <w:sz w:val="24"/>
+          <w:szCs w:val="24"/>
+        </w:rPr>
+        <w:t>Göbekli Tepe</w:t>
+      </w:r>
+      <w:r>
+        <w:rPr>
+          <w:rFonts w:ascii="Times New Roman" w:hAnsi="Times New Roman" w:cs="Times New Roman"/>
+          <w:sz w:val="24"/>
+          <w:szCs w:val="24"/>
+        </w:rPr>
+        <w:t xml:space="preserve"> demonstrates that The Great Year (a period of about 25,800 years) and the celestial forces that act on our world seem to be the cause of the </w:t>
+      </w:r>
+      <w:r>
+        <w:rPr>
+          <w:rFonts w:ascii="Times New Roman" w:hAnsi="Times New Roman" w:cs="Times New Roman"/>
+          <w:sz w:val="24"/>
+          <w:szCs w:val="24"/>
+        </w:rPr>
+        <w:t>convergence with science and spirituality.</w:t>
+      </w:r>
+    </w:p>
+    <w:p>
+      <w:pPr>
+        <w:spacing w:line="480" w:lineRule="auto"/>
+        <w:ind w:firstLine="720"/>
+        <w:rPr>
+          <w:rFonts w:ascii="Times New Roman" w:hAnsi="Times New Roman" w:cs="Times New Roman"/>
+          <w:sz w:val="24"/>
+          <w:szCs w:val="24"/>
+        </w:rPr>
+      </w:pPr>
+      <w:r>
+        <w:rPr>
+          <w:rFonts w:ascii="Times New Roman" w:hAnsi="Times New Roman" w:cs="Times New Roman"/>
+          <w:sz w:val="24"/>
+          <w:szCs w:val="24"/>
+        </w:rPr>
+        <w:t xml:space="preserve">While the focus of this paper has been to demonstrate where science and spirituality appears to enjoy increased cooperation in recent history, future investigations into the corresponding divergence of religion and spirituality </w:t>
+      </w:r>
+      <w:r>
+        <w:rPr>
+          <w:rFonts w:ascii="Times New Roman" w:hAnsi="Times New Roman" w:cs="Times New Roman"/>
+          <w:sz w:val="24"/>
+          <w:szCs w:val="24"/>
+        </w:rPr>
+        <w:t>appears</w:t>
+      </w:r>
+      <w:r>
+        <w:rPr>
+          <w:rFonts w:ascii="Times New Roman" w:hAnsi="Times New Roman" w:cs="Times New Roman"/>
+          <w:sz w:val="24"/>
+          <w:szCs w:val="24"/>
+        </w:rPr>
+        <w:t xml:space="preserve"> to be</w:t>
+      </w:r>
+      <w:r>
+        <w:rPr>
+          <w:rFonts w:ascii="Times New Roman" w:hAnsi="Times New Roman" w:cs="Times New Roman"/>
+          <w:sz w:val="24"/>
+          <w:szCs w:val="24"/>
+        </w:rPr>
+        <w:t xml:space="preserve"> worthy of investigation.</w:t>
+      </w:r>
     </w:p>
     <w:p>
       <w:pPr>
@@ -11687,27 +11929,14 @@
       <w:r>
         <w:t xml:space="preserve">Figure </w:t>
       </w:r>
-      <w:r>
-        <w:fldChar w:fldCharType="begin"/>
-      </w:r>
-      <w:r>
-        <w:instrText xml:space="preserve"> SEQ Figure \* ARABIC </w:instrText>
-      </w:r>
-      <w:r>
-        <w:fldChar w:fldCharType="separate"/>
-      </w:r>
-      <w:r>
-        <w:rPr>
-          <w:noProof/>
-        </w:rPr>
-        <w:t>4</w:t>
-      </w:r>
-      <w:r>
-        <w:rPr>
-          <w:noProof/>
-        </w:rPr>
-        <w:fldChar w:fldCharType="end"/>
-      </w:r>
+      <w:fldSimple w:instr=" SEQ Figure \* ARABIC ">
+        <w:r>
+          <w:rPr>
+            <w:noProof/>
+          </w:rPr>
+          <w:t>4</w:t>
+        </w:r>
+      </w:fldSimple>
       <w:bookmarkEnd w:id="3"/>
       <w:r>
         <w:t>: Velocity Curve of</w:t>
@@ -11800,27 +12029,14 @@
       <w:r>
         <w:t xml:space="preserve">Figure </w:t>
       </w:r>
-      <w:r>
-        <w:fldChar w:fldCharType="begin"/>
-      </w:r>
-      <w:r>
-        <w:instrText xml:space="preserve"> SEQ Figure \* ARABIC </w:instrText>
-      </w:r>
-      <w:r>
-        <w:fldChar w:fldCharType="separate"/>
-      </w:r>
-      <w:r>
-        <w:rPr>
-          <w:noProof/>
-        </w:rPr>
-        <w:t>5</w:t>
-      </w:r>
-      <w:r>
-        <w:rPr>
-          <w:noProof/>
-        </w:rPr>
-        <w:fldChar w:fldCharType="end"/>
-      </w:r>
+      <w:fldSimple w:instr=" SEQ Figure \* ARABIC ">
+        <w:r>
+          <w:rPr>
+            <w:noProof/>
+          </w:rPr>
+          <w:t>5</w:t>
+        </w:r>
+      </w:fldSimple>
       <w:bookmarkEnd w:id="4"/>
       <w:r>
         <w:t xml:space="preserve">: Absolute </w:t>
@@ -11906,27 +12122,14 @@
       <w:r>
         <w:t xml:space="preserve">Figure </w:t>
       </w:r>
-      <w:r>
-        <w:fldChar w:fldCharType="begin"/>
-      </w:r>
-      <w:r>
-        <w:instrText xml:space="preserve"> SEQ Figure \* ARABIC </w:instrText>
-      </w:r>
-      <w:r>
-        <w:fldChar w:fldCharType="separate"/>
-      </w:r>
-      <w:r>
-        <w:rPr>
-          <w:noProof/>
-        </w:rPr>
-        <w:t>6</w:t>
-      </w:r>
-      <w:r>
-        <w:rPr>
-          <w:noProof/>
-        </w:rPr>
-        <w:fldChar w:fldCharType="end"/>
-      </w:r>
+      <w:fldSimple w:instr=" SEQ Figure \* ARABIC ">
+        <w:r>
+          <w:rPr>
+            <w:noProof/>
+          </w:rPr>
+          <w:t>6</w:t>
+        </w:r>
+      </w:fldSimple>
       <w:bookmarkEnd w:id="5"/>
       <w:r>
         <w:t>: Motion of Sol and Sirius</w:t>
@@ -12005,27 +12208,14 @@
       <w:r>
         <w:t xml:space="preserve">Figure </w:t>
       </w:r>
-      <w:r>
-        <w:fldChar w:fldCharType="begin"/>
-      </w:r>
-      <w:r>
-        <w:instrText xml:space="preserve"> SEQ Figure \* ARABIC </w:instrText>
-      </w:r>
-      <w:r>
-        <w:fldChar w:fldCharType="separate"/>
-      </w:r>
-      <w:r>
-        <w:rPr>
-          <w:noProof/>
-        </w:rPr>
-        <w:t>7</w:t>
-      </w:r>
-      <w:r>
-        <w:rPr>
-          <w:noProof/>
-        </w:rPr>
-        <w:fldChar w:fldCharType="end"/>
-      </w:r>
+      <w:fldSimple w:instr=" SEQ Figure \* ARABIC ">
+        <w:r>
+          <w:rPr>
+            <w:noProof/>
+          </w:rPr>
+          <w:t>7</w:t>
+        </w:r>
+      </w:fldSimple>
       <w:bookmarkEnd w:id="6"/>
       <w:r>
         <w:t>: Orbit Path of Sol</w:t>
@@ -12119,27 +12309,14 @@
       <w:r>
         <w:t xml:space="preserve">Figure </w:t>
       </w:r>
-      <w:r>
-        <w:fldChar w:fldCharType="begin"/>
-      </w:r>
-      <w:r>
-        <w:instrText xml:space="preserve"> SEQ Figure \* ARABIC </w:instrText>
-      </w:r>
-      <w:r>
-        <w:fldChar w:fldCharType="separate"/>
-      </w:r>
-      <w:r>
-        <w:rPr>
-          <w:noProof/>
-        </w:rPr>
-        <w:t>8</w:t>
-      </w:r>
-      <w:r>
-        <w:rPr>
-          <w:noProof/>
-        </w:rPr>
-        <w:fldChar w:fldCharType="end"/>
-      </w:r>
+      <w:fldSimple w:instr=" SEQ Figure \* ARABIC ">
+        <w:r>
+          <w:rPr>
+            <w:noProof/>
+          </w:rPr>
+          <w:t>8</w:t>
+        </w:r>
+      </w:fldSimple>
       <w:bookmarkEnd w:id="7"/>
       <w:r>
         <w:t>: 23.5 Degree Wobble of the Earth</w:t>
@@ -12226,27 +12403,14 @@
       <w:r>
         <w:t xml:space="preserve">Figure </w:t>
       </w:r>
-      <w:r>
-        <w:fldChar w:fldCharType="begin"/>
-      </w:r>
-      <w:r>
-        <w:instrText xml:space="preserve"> SEQ Figure \* ARABIC </w:instrText>
-      </w:r>
-      <w:r>
-        <w:fldChar w:fldCharType="separate"/>
-      </w:r>
-      <w:r>
-        <w:rPr>
-          <w:noProof/>
-        </w:rPr>
-        <w:t>9</w:t>
-      </w:r>
-      <w:r>
-        <w:rPr>
-          <w:noProof/>
-        </w:rPr>
-        <w:fldChar w:fldCharType="end"/>
-      </w:r>
+      <w:fldSimple w:instr=" SEQ Figure \* ARABIC ">
+        <w:r>
+          <w:rPr>
+            <w:noProof/>
+          </w:rPr>
+          <w:t>9</w:t>
+        </w:r>
+      </w:fldSimple>
       <w:bookmarkEnd w:id="8"/>
       <w:r>
         <w:t>: Precessional Wobble of the Poles over Time in Three Dimensions</w:t>
@@ -12335,27 +12499,14 @@
       <w:r>
         <w:t xml:space="preserve">Figure </w:t>
       </w:r>
-      <w:r>
-        <w:fldChar w:fldCharType="begin"/>
-      </w:r>
-      <w:r>
-        <w:instrText xml:space="preserve"> SEQ Figure \* ARABIC </w:instrText>
-      </w:r>
-      <w:r>
-        <w:fldChar w:fldCharType="separate"/>
-      </w:r>
-      <w:r>
-        <w:rPr>
-          <w:noProof/>
-        </w:rPr>
-        <w:t>10</w:t>
-      </w:r>
-      <w:r>
-        <w:rPr>
-          <w:noProof/>
-        </w:rPr>
-        <w:fldChar w:fldCharType="end"/>
-      </w:r>
+      <w:fldSimple w:instr=" SEQ Figure \* ARABIC ">
+        <w:r>
+          <w:rPr>
+            <w:noProof/>
+          </w:rPr>
+          <w:t>10</w:t>
+        </w:r>
+      </w:fldSimple>
       <w:bookmarkEnd w:id="9"/>
       <w:r>
         <w:t>: Precessional Wobble of the Poles over Time in Two Dimensions</w:t>
@@ -12438,27 +12589,14 @@
       <w:r>
         <w:t xml:space="preserve">Figure </w:t>
       </w:r>
-      <w:r>
-        <w:fldChar w:fldCharType="begin"/>
-      </w:r>
-      <w:r>
-        <w:instrText xml:space="preserve"> SEQ Figure \* ARABIC </w:instrText>
-      </w:r>
-      <w:r>
-        <w:fldChar w:fldCharType="separate"/>
-      </w:r>
-      <w:r>
-        <w:rPr>
-          <w:noProof/>
-        </w:rPr>
-        <w:t>11</w:t>
-      </w:r>
-      <w:r>
-        <w:rPr>
-          <w:noProof/>
-        </w:rPr>
-        <w:fldChar w:fldCharType="end"/>
-      </w:r>
+      <w:fldSimple w:instr=" SEQ Figure \* ARABIC ">
+        <w:r>
+          <w:rPr>
+            <w:noProof/>
+          </w:rPr>
+          <w:t>11</w:t>
+        </w:r>
+      </w:fldSimple>
       <w:bookmarkEnd w:id="10"/>
       <w:r>
         <w:t>: Approximate Time Periods from the Previous Age of Aquarius (All years BCE Unless Specified Otherwise)</w:t>
@@ -12545,27 +12683,14 @@
       <w:r>
         <w:t xml:space="preserve">Figure </w:t>
       </w:r>
-      <w:r>
-        <w:fldChar w:fldCharType="begin"/>
-      </w:r>
-      <w:r>
-        <w:instrText xml:space="preserve"> SEQ Figure \* ARABIC </w:instrText>
-      </w:r>
-      <w:r>
-        <w:fldChar w:fldCharType="separate"/>
-      </w:r>
-      <w:r>
-        <w:rPr>
-          <w:noProof/>
-        </w:rPr>
-        <w:t>12</w:t>
-      </w:r>
-      <w:r>
-        <w:rPr>
-          <w:noProof/>
-        </w:rPr>
-        <w:fldChar w:fldCharType="end"/>
-      </w:r>
+      <w:fldSimple w:instr=" SEQ Figure \* ARABIC ">
+        <w:r>
+          <w:rPr>
+            <w:noProof/>
+          </w:rPr>
+          <w:t>12</w:t>
+        </w:r>
+      </w:fldSimple>
       <w:bookmarkEnd w:id="11"/>
       <w:r>
         <w:t>: The Caduceus</w:t>
@@ -12653,27 +12778,14 @@
       <w:r>
         <w:t xml:space="preserve">Figure </w:t>
       </w:r>
-      <w:r>
-        <w:fldChar w:fldCharType="begin"/>
-      </w:r>
-      <w:r>
-        <w:instrText xml:space="preserve"> SEQ Figure \* ARABIC </w:instrText>
-      </w:r>
-      <w:r>
-        <w:fldChar w:fldCharType="separate"/>
-      </w:r>
-      <w:r>
-        <w:rPr>
-          <w:noProof/>
-        </w:rPr>
-        <w:t>13</w:t>
-      </w:r>
-      <w:r>
-        <w:rPr>
-          <w:noProof/>
-        </w:rPr>
-        <w:fldChar w:fldCharType="end"/>
-      </w:r>
+      <w:fldSimple w:instr=" SEQ Figure \* ARABIC ">
+        <w:r>
+          <w:rPr>
+            <w:noProof/>
+          </w:rPr>
+          <w:t>13</w:t>
+        </w:r>
+      </w:fldSimple>
       <w:bookmarkEnd w:id="12"/>
       <w:r>
         <w:t>: Orientation of Ida and Pingala with the Hemispheres of The Brain</w:t>
@@ -12759,27 +12871,14 @@
       <w:r>
         <w:t xml:space="preserve">Figure </w:t>
       </w:r>
-      <w:r>
-        <w:fldChar w:fldCharType="begin"/>
-      </w:r>
-      <w:r>
-        <w:instrText xml:space="preserve"> SEQ Figure \* ARABIC </w:instrText>
-      </w:r>
-      <w:r>
-        <w:fldChar w:fldCharType="separate"/>
-      </w:r>
-      <w:r>
-        <w:rPr>
-          <w:noProof/>
-        </w:rPr>
-        <w:t>14</w:t>
-      </w:r>
-      <w:r>
-        <w:rPr>
-          <w:noProof/>
-        </w:rPr>
-        <w:fldChar w:fldCharType="end"/>
-      </w:r>
+      <w:fldSimple w:instr=" SEQ Figure \* ARABIC ">
+        <w:r>
+          <w:rPr>
+            <w:noProof/>
+          </w:rPr>
+          <w:t>14</w:t>
+        </w:r>
+      </w:fldSimple>
       <w:bookmarkEnd w:id="13"/>
       <w:r>
         <w:t>: The Future Age of Virgo</w:t>

</xml_diff>

<commit_message>
Added sources for cited works
</commit_message>
<xml_diff>
--- a/Thesis-Ludwick_v2.docx
+++ b/Thesis-Ludwick_v2.docx
@@ -311,17 +311,7 @@
           <w:sz w:val="24"/>
           <w:szCs w:val="24"/>
         </w:rPr>
-        <w:t xml:space="preserve">, </w:t>
-      </w:r>
-      <w:proofErr w:type="spellStart"/>
-      <w:proofErr w:type="gramStart"/>
-      <w:r>
-        <w:rPr>
-          <w:rFonts w:ascii="Times New Roman" w:hAnsi="Times New Roman" w:cs="Times New Roman"/>
-          <w:sz w:val="24"/>
-          <w:szCs w:val="24"/>
-        </w:rPr>
-        <w:t>M.M</w:t>
+        <w:t>, M.M</w:t>
       </w:r>
       <w:r>
         <w:rPr>
@@ -331,8 +321,6 @@
         </w:rPr>
         <w:t>sc</w:t>
       </w:r>
-      <w:proofErr w:type="spellEnd"/>
-      <w:proofErr w:type="gramEnd"/>
       <w:r>
         <w:rPr>
           <w:rFonts w:ascii="Times New Roman" w:hAnsi="Times New Roman" w:cs="Times New Roman"/>
@@ -778,55 +766,7 @@
           <w:sz w:val="24"/>
           <w:szCs w:val="24"/>
         </w:rPr>
-        <w:t xml:space="preserve">&lt;&lt;TYPE </w:t>
-      </w:r>
-      <w:r>
-        <w:rPr>
-          <w:rFonts w:ascii="Times New Roman" w:hAnsi="Times New Roman" w:cs="Times New Roman"/>
-          <w:sz w:val="24"/>
-          <w:szCs w:val="24"/>
-        </w:rPr>
-        <w:t xml:space="preserve">SUBMISSION </w:t>
-      </w:r>
-      <w:r>
-        <w:rPr>
-          <w:rFonts w:ascii="Times New Roman" w:hAnsi="Times New Roman" w:cs="Times New Roman"/>
-          <w:sz w:val="24"/>
-          <w:szCs w:val="24"/>
-        </w:rPr>
-        <w:t>DATE HERE: MONTH</w:t>
-      </w:r>
-      <w:r>
-        <w:rPr>
-          <w:rFonts w:ascii="Times New Roman" w:hAnsi="Times New Roman" w:cs="Times New Roman"/>
-          <w:sz w:val="24"/>
-          <w:szCs w:val="24"/>
-        </w:rPr>
-        <w:t xml:space="preserve"> </w:t>
-      </w:r>
-      <w:r>
-        <w:rPr>
-          <w:rFonts w:ascii="Times New Roman" w:hAnsi="Times New Roman" w:cs="Times New Roman"/>
-          <w:sz w:val="24"/>
-          <w:szCs w:val="24"/>
-        </w:rPr>
-        <w:t>##</w:t>
-      </w:r>
-      <w:r>
-        <w:rPr>
-          <w:rFonts w:ascii="Times New Roman" w:hAnsi="Times New Roman" w:cs="Times New Roman"/>
-          <w:sz w:val="24"/>
-          <w:szCs w:val="24"/>
-        </w:rPr>
-        <w:t xml:space="preserve">, </w:t>
-      </w:r>
-      <w:r>
-        <w:rPr>
-          <w:rFonts w:ascii="Times New Roman" w:hAnsi="Times New Roman" w:cs="Times New Roman"/>
-          <w:sz w:val="24"/>
-          <w:szCs w:val="24"/>
-        </w:rPr>
-        <w:t>YEAR&gt;&gt;</w:t>
+        <w:t>October 11, 2021</w:t>
       </w:r>
     </w:p>
     <w:p>
@@ -989,6 +929,12 @@
     <w:bookmarkStart w:id="1" w:name="_Toc84700013" w:displacedByCustomXml="next"/>
     <w:sdt>
       <w:sdtPr>
+        <w:rPr>
+          <w:rFonts w:asciiTheme="minorHAnsi" w:eastAsiaTheme="minorHAnsi" w:hAnsiTheme="minorHAnsi" w:cstheme="minorBidi"/>
+          <w:color w:val="auto"/>
+          <w:sz w:val="22"/>
+          <w:szCs w:val="22"/>
+        </w:rPr>
         <w:id w:val="-1326979285"/>
         <w:docPartObj>
           <w:docPartGallery w:val="Table of Contents"/>
@@ -997,11 +943,10 @@
       </w:sdtPr>
       <w:sdtEndPr>
         <w:rPr>
-          <w:rFonts w:eastAsiaTheme="minorHAnsi" w:cs="Times New Roman"/>
+          <w:rFonts w:cs="Times New Roman"/>
           <w:b/>
           <w:bCs/>
           <w:noProof/>
-          <w:color w:val="auto"/>
           <w:sz w:val="24"/>
           <w:szCs w:val="24"/>
         </w:rPr>
@@ -4693,25 +4638,7 @@
           <w:sz w:val="24"/>
           <w:szCs w:val="24"/>
         </w:rPr>
-        <w:t xml:space="preserve">You may ask how I got here. Well, I grew up reading books by renowned science writers such as Dr. Carl Sagan. I learned the scientific method as a tool to help us understand the physical world. In fact, this upbringing was a significant influence for my career span of 34 years. Then, a handful of years ago, I suddenly realized that science seems to peek into the non-material, metaphysical world. While reading physicists and cosmologists such as Max </w:t>
-      </w:r>
-      <w:proofErr w:type="spellStart"/>
-      <w:r>
-        <w:rPr>
-          <w:rFonts w:ascii="Times New Roman" w:hAnsi="Times New Roman" w:cs="Times New Roman"/>
-          <w:sz w:val="24"/>
-          <w:szCs w:val="24"/>
-        </w:rPr>
-        <w:t>Tegmark</w:t>
-      </w:r>
-      <w:proofErr w:type="spellEnd"/>
-      <w:r>
-        <w:rPr>
-          <w:rFonts w:ascii="Times New Roman" w:hAnsi="Times New Roman" w:cs="Times New Roman"/>
-          <w:sz w:val="24"/>
-          <w:szCs w:val="24"/>
-        </w:rPr>
-        <w:t>, Brian Greene and Sean Carroll, I felt like they were talking to me in metaphysical terms.</w:t>
+        <w:t>You may ask how I got here. Well, I grew up reading books by renowned science writers such as Dr. Carl Sagan. I learned the scientific method as a tool to help us understand the physical world. In fact, this upbringing was a significant influence for my career span of 34 years. Then, a handful of years ago, I suddenly realized that science seems to peek into the non-material, metaphysical world. While reading physicists and cosmologists such as Max Tegmark, Brian Greene and Sean Carroll, I felt like they were talking to me in metaphysical terms.</w:t>
       </w:r>
     </w:p>
     <w:p>
@@ -4766,18 +4693,8 @@
           <w:sz w:val="24"/>
           <w:szCs w:val="24"/>
         </w:rPr>
-        <w:t xml:space="preserve">r </w:t>
-      </w:r>
-      <w:proofErr w:type="spellStart"/>
-      <w:r>
-        <w:rPr>
-          <w:rFonts w:ascii="Times New Roman" w:hAnsi="Times New Roman" w:cs="Times New Roman"/>
-          <w:sz w:val="24"/>
-          <w:szCs w:val="24"/>
-        </w:rPr>
-        <w:t>n.p.</w:t>
-      </w:r>
-      <w:proofErr w:type="spellEnd"/>
+        <w:t>r n.p.</w:t>
+      </w:r>
       <w:r>
         <w:rPr>
           <w:rFonts w:ascii="Times New Roman" w:hAnsi="Times New Roman" w:cs="Times New Roman"/>
@@ -5206,25 +5123,7 @@
           <w:sz w:val="24"/>
           <w:szCs w:val="24"/>
         </w:rPr>
-        <w:t xml:space="preserve">Knowledge or a system of knowledge covering general </w:t>
-      </w:r>
-      <w:proofErr w:type="gramStart"/>
-      <w:r>
-        <w:rPr>
-          <w:rFonts w:ascii="Times New Roman" w:hAnsi="Times New Roman" w:cs="Times New Roman"/>
-          <w:sz w:val="24"/>
-          <w:szCs w:val="24"/>
-        </w:rPr>
-        <w:t>truths</w:t>
-      </w:r>
-      <w:proofErr w:type="gramEnd"/>
-      <w:r>
-        <w:rPr>
-          <w:rFonts w:ascii="Times New Roman" w:hAnsi="Times New Roman" w:cs="Times New Roman"/>
-          <w:sz w:val="24"/>
-          <w:szCs w:val="24"/>
-        </w:rPr>
-        <w:t xml:space="preserve"> or the operation of general laws especially as obtained and tested through scientific method</w:t>
+        <w:t>Knowledge or a system of knowledge covering general truths or the operation of general laws especially as obtained and tested through scientific method</w:t>
       </w:r>
       <w:r>
         <w:rPr>
@@ -5632,23 +5531,29 @@
         </w:rPr>
         <w:t xml:space="preserve"> century that the term “science” began to take hold as a term for what it means today. Also, it was about this period when a scientific method took form somewhat as we know it today. (</w:t>
       </w:r>
-      <w:proofErr w:type="gramStart"/>
-      <w:r>
-        <w:rPr>
-          <w:rFonts w:ascii="Times New Roman" w:hAnsi="Times New Roman" w:cs="Times New Roman"/>
-          <w:sz w:val="24"/>
-          <w:szCs w:val="24"/>
-        </w:rPr>
-        <w:t>Lindburg ”Science</w:t>
-      </w:r>
-      <w:proofErr w:type="gramEnd"/>
-      <w:r>
-        <w:rPr>
-          <w:rFonts w:ascii="Times New Roman" w:hAnsi="Times New Roman" w:cs="Times New Roman"/>
-          <w:sz w:val="24"/>
-          <w:szCs w:val="24"/>
-        </w:rPr>
-        <w:t xml:space="preserve"> before the Greeks”</w:t>
+      <w:r>
+        <w:rPr>
+          <w:rFonts w:ascii="Times New Roman" w:hAnsi="Times New Roman" w:cs="Times New Roman"/>
+          <w:sz w:val="24"/>
+          <w:szCs w:val="24"/>
+        </w:rPr>
+        <w:t>Lind</w:t>
+      </w:r>
+      <w:r>
+        <w:rPr>
+          <w:rFonts w:ascii="Times New Roman" w:hAnsi="Times New Roman" w:cs="Times New Roman"/>
+          <w:sz w:val="24"/>
+          <w:szCs w:val="24"/>
+        </w:rPr>
+        <w:t>e</w:t>
+      </w:r>
+      <w:r>
+        <w:rPr>
+          <w:rFonts w:ascii="Times New Roman" w:hAnsi="Times New Roman" w:cs="Times New Roman"/>
+          <w:sz w:val="24"/>
+          <w:szCs w:val="24"/>
+        </w:rPr>
+        <w:t>rg ”Science before the Greeks”</w:t>
       </w:r>
       <w:r>
         <w:rPr>
@@ -6032,7 +5937,6 @@
         <w:lastRenderedPageBreak/>
         <w:t>history share similar memories as they relate to art, mythology and religious practices, to name a few examples. Although Jung’s proposed theory constrains the sharing of this psyche to human beings, it is reasonable to consider that such a constraint is not required (in other words, if a consciousness can be shared among humans, there is no reason to consider the possibility that it can be shared among non-humans as well) (</w:t>
       </w:r>
-      <w:proofErr w:type="spellStart"/>
       <w:r>
         <w:rPr>
           <w:rFonts w:ascii="Times New Roman" w:hAnsi="Times New Roman" w:cs="Times New Roman"/>
@@ -6041,7 +5945,6 @@
         </w:rPr>
         <w:t>Tarnas</w:t>
       </w:r>
-      <w:proofErr w:type="spellEnd"/>
       <w:r>
         <w:rPr>
           <w:rFonts w:ascii="Times New Roman" w:hAnsi="Times New Roman" w:cs="Times New Roman"/>
@@ -6146,7 +6049,6 @@
         </w:rPr>
         <w:t>In quantum mechanics, there is a concept formulated by Niels Bohr (1885-1962) and Werner Heisenberg (1901-1976) known as the “Copenhagen Interpretation” (</w:t>
       </w:r>
-      <w:proofErr w:type="spellStart"/>
       <w:r>
         <w:rPr>
           <w:rFonts w:ascii="Times New Roman" w:hAnsi="Times New Roman" w:cs="Times New Roman"/>
@@ -6155,7 +6057,6 @@
         </w:rPr>
         <w:t>Tegmark</w:t>
       </w:r>
-      <w:proofErr w:type="spellEnd"/>
       <w:r>
         <w:rPr>
           <w:rFonts w:ascii="Times New Roman" w:hAnsi="Times New Roman" w:cs="Times New Roman"/>
@@ -6172,7 +6073,6 @@
         </w:rPr>
         <w:t xml:space="preserve">qtd. in </w:t>
       </w:r>
-      <w:proofErr w:type="spellStart"/>
       <w:r>
         <w:rPr>
           <w:rFonts w:ascii="Times New Roman" w:hAnsi="Times New Roman" w:cs="Times New Roman"/>
@@ -6181,7 +6081,6 @@
         </w:rPr>
         <w:t>Tegmark</w:t>
       </w:r>
-      <w:proofErr w:type="spellEnd"/>
       <w:r>
         <w:rPr>
           <w:rFonts w:ascii="Times New Roman" w:hAnsi="Times New Roman" w:cs="Times New Roman"/>
@@ -6190,7 +6089,6 @@
         </w:rPr>
         <w:t xml:space="preserve"> 178). The reason for the disagreement between Einstein and Bohr-Heisenberg is that, according to the Copenhagen Interpretation, observable outcomes at the quantum level seem to be random events (a concept known as “wavefunction collapse”) (</w:t>
       </w:r>
-      <w:proofErr w:type="spellStart"/>
       <w:r>
         <w:rPr>
           <w:rFonts w:ascii="Times New Roman" w:hAnsi="Times New Roman" w:cs="Times New Roman"/>
@@ -6199,7 +6097,6 @@
         </w:rPr>
         <w:t>Tegmark</w:t>
       </w:r>
-      <w:proofErr w:type="spellEnd"/>
       <w:r>
         <w:rPr>
           <w:rFonts w:ascii="Times New Roman" w:hAnsi="Times New Roman" w:cs="Times New Roman"/>
@@ -6208,7 +6105,6 @@
         </w:rPr>
         <w:t xml:space="preserve"> 178). Agreeing with Einstein, Hugh Everett III (1930-1982) proposed a theory, known as the “Many-Worlds Interpretation”, that could explain quantum reality without wavefunction collapse (</w:t>
       </w:r>
-      <w:proofErr w:type="spellStart"/>
       <w:r>
         <w:rPr>
           <w:rFonts w:ascii="Times New Roman" w:hAnsi="Times New Roman" w:cs="Times New Roman"/>
@@ -6217,7 +6113,6 @@
         </w:rPr>
         <w:t>Tegmark</w:t>
       </w:r>
-      <w:proofErr w:type="spellEnd"/>
       <w:r>
         <w:rPr>
           <w:rFonts w:ascii="Times New Roman" w:hAnsi="Times New Roman" w:cs="Times New Roman"/>
@@ -6254,7 +6149,6 @@
         <w:lastRenderedPageBreak/>
         <w:t>a coin and getting a result of “heads” as an example), all possible results occur. The reason why the observer witnesses a seemingly random result (in this case, call it “heads”) is because, from the perspective of the observer’s universe, the result was pre-determined and other (or parallel) universes are proposed to exist that produce alternate outcomes (</w:t>
       </w:r>
-      <w:proofErr w:type="spellStart"/>
       <w:r>
         <w:rPr>
           <w:rFonts w:ascii="Times New Roman" w:hAnsi="Times New Roman" w:cs="Times New Roman"/>
@@ -6263,7 +6157,6 @@
         </w:rPr>
         <w:t>Tegmark</w:t>
       </w:r>
-      <w:proofErr w:type="spellEnd"/>
       <w:r>
         <w:rPr>
           <w:rFonts w:ascii="Times New Roman" w:hAnsi="Times New Roman" w:cs="Times New Roman"/>
@@ -6272,7 +6165,6 @@
         </w:rPr>
         <w:t xml:space="preserve"> 186-197). In other words, this interpretation proposed that randomness is an illusion (</w:t>
       </w:r>
-      <w:proofErr w:type="spellStart"/>
       <w:r>
         <w:rPr>
           <w:rFonts w:ascii="Times New Roman" w:hAnsi="Times New Roman" w:cs="Times New Roman"/>
@@ -6281,7 +6173,6 @@
         </w:rPr>
         <w:t>Tegmark</w:t>
       </w:r>
-      <w:proofErr w:type="spellEnd"/>
       <w:r>
         <w:rPr>
           <w:rFonts w:ascii="Times New Roman" w:hAnsi="Times New Roman" w:cs="Times New Roman"/>
@@ -6307,25 +6198,7 @@
           <w:sz w:val="24"/>
           <w:szCs w:val="24"/>
         </w:rPr>
-        <w:t>Some conclusions that may be made from the Many-Worlds Interpretation include supported evidence that free will is an illusion and everything that a participant of The Universe experiences is pre-determined by The Universal (or, shall we say, “</w:t>
-      </w:r>
-      <w:proofErr w:type="spellStart"/>
-      <w:r>
-        <w:rPr>
-          <w:rFonts w:ascii="Times New Roman" w:hAnsi="Times New Roman" w:cs="Times New Roman"/>
-          <w:sz w:val="24"/>
-          <w:szCs w:val="24"/>
-        </w:rPr>
-        <w:t>Multiversal</w:t>
-      </w:r>
-      <w:proofErr w:type="spellEnd"/>
-      <w:r>
-        <w:rPr>
-          <w:rFonts w:ascii="Times New Roman" w:hAnsi="Times New Roman" w:cs="Times New Roman"/>
-          <w:sz w:val="24"/>
-          <w:szCs w:val="24"/>
-        </w:rPr>
-        <w:t xml:space="preserve">”) Intelligence as </w:t>
+        <w:t xml:space="preserve">Some conclusions that may be made from the Many-Worlds Interpretation include supported evidence that free will is an illusion and everything that a participant of The Universe experiences is pre-determined by The Universal (or, shall we say, “Multiversal”) Intelligence as </w:t>
       </w:r>
       <w:r>
         <w:rPr>
@@ -6414,25 +6287,7 @@
           <w:sz w:val="24"/>
           <w:szCs w:val="24"/>
         </w:rPr>
-        <w:t xml:space="preserve">Ultimately, despite differences in cultural, religious and racial heritage, humans remain a united species. As we enter the Age </w:t>
-      </w:r>
-      <w:proofErr w:type="gramStart"/>
-      <w:r>
-        <w:rPr>
-          <w:rFonts w:ascii="Times New Roman" w:hAnsi="Times New Roman" w:cs="Times New Roman"/>
-          <w:sz w:val="24"/>
-          <w:szCs w:val="24"/>
-        </w:rPr>
-        <w:t>Of</w:t>
-      </w:r>
-      <w:proofErr w:type="gramEnd"/>
-      <w:r>
-        <w:rPr>
-          <w:rFonts w:ascii="Times New Roman" w:hAnsi="Times New Roman" w:cs="Times New Roman"/>
-          <w:sz w:val="24"/>
-          <w:szCs w:val="24"/>
-        </w:rPr>
-        <w:t xml:space="preserve"> Aquarius, we will begin to recognize the individual with the collective and then the collective and the cosmos (Howell 24).</w:t>
+        <w:t>Ultimately, despite differences in cultural, religious and racial heritage, humans remain a united species. As we enter the Age Of Aquarius, we will begin to recognize the individual with the collective and then the collective and the cosmos (Howell 24).</w:t>
       </w:r>
     </w:p>
     <w:p>
@@ -6549,15 +6404,7 @@
           <w:rFonts w:ascii="Times New Roman" w:hAnsi="Times New Roman"/>
           <w:i/>
         </w:rPr>
-        <w:t xml:space="preserve">The Light of </w:t>
-      </w:r>
-      <w:proofErr w:type="gramStart"/>
-      <w:r>
-        <w:rPr>
-          <w:rFonts w:ascii="Times New Roman" w:hAnsi="Times New Roman"/>
-          <w:i/>
-        </w:rPr>
-        <w:t>Egypt</w:t>
+        <w:t>The Light of Egypt</w:t>
       </w:r>
       <w:r>
         <w:rPr>
@@ -6581,16 +6428,7 @@
           <w:sz w:val="24"/>
           <w:szCs w:val="24"/>
         </w:rPr>
-        <w:t>as</w:t>
-      </w:r>
-      <w:proofErr w:type="gramEnd"/>
-      <w:r>
-        <w:rPr>
-          <w:rFonts w:ascii="Times New Roman" w:eastAsiaTheme="minorEastAsia" w:hAnsi="Times New Roman" w:cs="Times New Roman"/>
-          <w:sz w:val="24"/>
-          <w:szCs w:val="24"/>
-        </w:rPr>
-        <w:t xml:space="preserve"> “…intellectual in character, scientific, philosophic, artistic, intuitive and metaphysical” (9).</w:t>
+        <w:t>as “…intellectual in character, scientific, philosophic, artistic, intuitive and metaphysical” (9).</w:t>
       </w:r>
     </w:p>
     <w:p>
@@ -6727,25 +6565,7 @@
           <w:sz w:val="24"/>
           <w:szCs w:val="24"/>
         </w:rPr>
-        <w:t xml:space="preserve"> 148). Some reasons why this hypothesis gained acceptance include the ITU’s decision in 2003 and due to the recent empirical </w:t>
-      </w:r>
-      <w:proofErr w:type="gramStart"/>
-      <w:r>
-        <w:rPr>
-          <w:rFonts w:ascii="Times New Roman" w:eastAsiaTheme="minorEastAsia" w:hAnsi="Times New Roman" w:cs="Times New Roman"/>
-          <w:sz w:val="24"/>
-          <w:szCs w:val="24"/>
-        </w:rPr>
-        <w:t>evidence</w:t>
-      </w:r>
-      <w:proofErr w:type="gramEnd"/>
-      <w:r>
-        <w:rPr>
-          <w:rFonts w:ascii="Times New Roman" w:eastAsiaTheme="minorEastAsia" w:hAnsi="Times New Roman" w:cs="Times New Roman"/>
-          <w:sz w:val="24"/>
-          <w:szCs w:val="24"/>
-        </w:rPr>
-        <w:t xml:space="preserve"> that stars not being part of a star system is the exception rather than the rule (</w:t>
+        <w:t xml:space="preserve"> 148). Some reasons why this hypothesis gained acceptance include the ITU’s decision in 2003 and due to the recent empirical evidence that stars not being part of a star system is the exception rather than the rule (</w:t>
       </w:r>
       <w:r>
         <w:rPr>
@@ -7423,18 +7243,8 @@
           <w:sz w:val="24"/>
           <w:szCs w:val="24"/>
         </w:rPr>
-        <w:t xml:space="preserve"> </w:t>
-      </w:r>
-      <w:proofErr w:type="spellStart"/>
-      <w:r>
-        <w:rPr>
-          <w:rFonts w:ascii="Times New Roman" w:eastAsiaTheme="minorEastAsia" w:hAnsi="Times New Roman" w:cs="Times New Roman"/>
-          <w:sz w:val="24"/>
-          <w:szCs w:val="24"/>
-        </w:rPr>
-        <w:t>n.p.</w:t>
-      </w:r>
-      <w:proofErr w:type="spellEnd"/>
+        <w:t xml:space="preserve"> n.p.</w:t>
+      </w:r>
       <w:r>
         <w:rPr>
           <w:rFonts w:ascii="Times New Roman" w:eastAsiaTheme="minorEastAsia" w:hAnsi="Times New Roman" w:cs="Times New Roman"/>
@@ -7532,34 +7342,31 @@
           <w:sz w:val="24"/>
           <w:szCs w:val="24"/>
         </w:rPr>
-        <w:t xml:space="preserve">, Sri </w:t>
-      </w:r>
-      <w:proofErr w:type="spellStart"/>
+        <w:t>, Sri Yukteswar Giri writes “When the sun in its revolution around its dual comes to the place nearest to this grand center, the seat of Brahma (an event which takes place when the Autumnal Equinox comes to the first point of Aries), dharma, the mental virtue, becomes so much developed that man can easily comprehend all, even the mysteries of Spirit</w:t>
+      </w:r>
       <w:r>
         <w:rPr>
           <w:rFonts w:ascii="Times New Roman" w:eastAsiaTheme="minorEastAsia" w:hAnsi="Times New Roman" w:cs="Times New Roman"/>
           <w:sz w:val="24"/>
           <w:szCs w:val="24"/>
         </w:rPr>
-        <w:t>Yukteswar</w:t>
-      </w:r>
-      <w:proofErr w:type="spellEnd"/>
+        <w:t>s“</w:t>
+      </w:r>
       <w:r>
         <w:rPr>
           <w:rFonts w:ascii="Times New Roman" w:eastAsiaTheme="minorEastAsia" w:hAnsi="Times New Roman" w:cs="Times New Roman"/>
           <w:sz w:val="24"/>
           <w:szCs w:val="24"/>
         </w:rPr>
-        <w:t xml:space="preserve"> Giri writes “When the sun in its revolution around its dual comes to the place nearest to this grand center, the seat of Brahma (an event which takes place when the Autumnal Equinox comes to the first point of Aries), dharma, the mental virtue, becomes so much developed that man can easily comprehend all, even the mysteries of </w:t>
-      </w:r>
-      <w:proofErr w:type="gramStart"/>
+        <w:t>(4). To understand what this means in relation to the western zodiacal system we have explored thus far, one must first understand that this passage is describing the autumn equinox as it relates to the ages. In other words, Swami Sri Yukteswar Is referring to the opposite sign of Aries (Libra) in that passage. He is essentially describing the point of periapsis coincides with the Libra sign, and, therefore, we can assume that the point of apoapsis coincides with the end of Aries,</w:t>
+      </w:r>
       <w:r>
         <w:rPr>
           <w:rFonts w:ascii="Times New Roman" w:eastAsiaTheme="minorEastAsia" w:hAnsi="Times New Roman" w:cs="Times New Roman"/>
           <w:sz w:val="24"/>
           <w:szCs w:val="24"/>
         </w:rPr>
-        <w:t>Spirit</w:t>
+        <w:t xml:space="preserve"> </w:t>
       </w:r>
       <w:r>
         <w:rPr>
@@ -7567,112 +7374,23 @@
           <w:sz w:val="24"/>
           <w:szCs w:val="24"/>
         </w:rPr>
-        <w:t>s“</w:t>
-      </w:r>
-      <w:proofErr w:type="gramEnd"/>
-      <w:r>
-        <w:rPr>
-          <w:rFonts w:ascii="Times New Roman" w:eastAsiaTheme="minorEastAsia" w:hAnsi="Times New Roman" w:cs="Times New Roman"/>
-          <w:sz w:val="24"/>
-          <w:szCs w:val="24"/>
-        </w:rPr>
-        <w:t xml:space="preserve">(4). To understand what this means in relation to the western zodiacal system we have explored thus far, one must first understand that this passage is describing the autumn equinox as it relates to the ages. In other words, Swami Sri </w:t>
-      </w:r>
-      <w:proofErr w:type="spellStart"/>
-      <w:r>
-        <w:rPr>
-          <w:rFonts w:ascii="Times New Roman" w:eastAsiaTheme="minorEastAsia" w:hAnsi="Times New Roman" w:cs="Times New Roman"/>
-          <w:sz w:val="24"/>
-          <w:szCs w:val="24"/>
-        </w:rPr>
-        <w:t>Yukteswar</w:t>
-      </w:r>
-      <w:proofErr w:type="spellEnd"/>
-      <w:r>
-        <w:rPr>
-          <w:rFonts w:ascii="Times New Roman" w:eastAsiaTheme="minorEastAsia" w:hAnsi="Times New Roman" w:cs="Times New Roman"/>
-          <w:sz w:val="24"/>
-          <w:szCs w:val="24"/>
-        </w:rPr>
-        <w:t xml:space="preserve"> Is referring to the opposite sign of Aries (Libra) in that passage. He is essentially describing the point of periapsis coincides with the Libra sign, and, therefore, we can assume that the point of apoapsis coincides with the end of </w:t>
-      </w:r>
-      <w:proofErr w:type="gramStart"/>
-      <w:r>
-        <w:rPr>
-          <w:rFonts w:ascii="Times New Roman" w:eastAsiaTheme="minorEastAsia" w:hAnsi="Times New Roman" w:cs="Times New Roman"/>
-          <w:sz w:val="24"/>
-          <w:szCs w:val="24"/>
-        </w:rPr>
-        <w:t>Aries,</w:t>
-      </w:r>
-      <w:r>
-        <w:rPr>
-          <w:rFonts w:ascii="Times New Roman" w:eastAsiaTheme="minorEastAsia" w:hAnsi="Times New Roman" w:cs="Times New Roman"/>
-          <w:sz w:val="24"/>
-          <w:szCs w:val="24"/>
-        </w:rPr>
-        <w:t xml:space="preserve"> </w:t>
-      </w:r>
-      <w:r>
-        <w:rPr>
-          <w:rFonts w:ascii="Times New Roman" w:eastAsiaTheme="minorEastAsia" w:hAnsi="Times New Roman" w:cs="Times New Roman"/>
-          <w:sz w:val="24"/>
-          <w:szCs w:val="24"/>
-        </w:rPr>
-        <w:t>or</w:t>
-      </w:r>
-      <w:proofErr w:type="gramEnd"/>
-      <w:r>
-        <w:rPr>
-          <w:rFonts w:ascii="Times New Roman" w:eastAsiaTheme="minorEastAsia" w:hAnsi="Times New Roman" w:cs="Times New Roman"/>
-          <w:sz w:val="24"/>
-          <w:szCs w:val="24"/>
-        </w:rPr>
-        <w:t xml:space="preserve"> beginning of Pisces (Recall that the Great Year </w:t>
-      </w:r>
-      <w:r>
-        <w:rPr>
-          <w:rFonts w:ascii="Times New Roman" w:hAnsi="Times New Roman" w:cs="Times New Roman"/>
-          <w:sz w:val="24"/>
-          <w:szCs w:val="24"/>
-        </w:rPr>
-        <w:t>moves in retrograde of the zodiacal constellations). The Swami seems to be indicating that we arrive closest to the seat of Brahma (or creative energy of the Universe) during the age of Libra when we are closer to the center of the galaxy (the Vedic tradition teaches that the Seat of Brahma is at the center of our galaxy</w:t>
-      </w:r>
-      <w:proofErr w:type="gramStart"/>
-      <w:r>
-        <w:rPr>
-          <w:rFonts w:ascii="Times New Roman" w:hAnsi="Times New Roman" w:cs="Times New Roman"/>
-          <w:sz w:val="24"/>
-          <w:szCs w:val="24"/>
-        </w:rPr>
-        <w:t>)</w:t>
-      </w:r>
-      <w:proofErr w:type="gramEnd"/>
-      <w:r>
-        <w:rPr>
-          <w:rFonts w:ascii="Times New Roman" w:hAnsi="Times New Roman" w:cs="Times New Roman"/>
-          <w:sz w:val="24"/>
-          <w:szCs w:val="24"/>
-        </w:rPr>
-        <w:t xml:space="preserve"> and our spiritual knowledge will increase as we move closer to this point (</w:t>
-      </w:r>
-      <w:proofErr w:type="spellStart"/>
-      <w:r>
-        <w:rPr>
-          <w:rFonts w:ascii="Times New Roman" w:hAnsi="Times New Roman" w:cs="Times New Roman"/>
-          <w:sz w:val="24"/>
-          <w:szCs w:val="24"/>
-        </w:rPr>
-        <w:t>Selbie</w:t>
-      </w:r>
-      <w:proofErr w:type="spellEnd"/>
-      <w:r>
-        <w:rPr>
-          <w:rFonts w:ascii="Times New Roman" w:hAnsi="Times New Roman" w:cs="Times New Roman"/>
-          <w:sz w:val="24"/>
-          <w:szCs w:val="24"/>
-        </w:rPr>
-        <w:t xml:space="preserve"> </w:t>
+        <w:t xml:space="preserve">or beginning of Pisces (Recall that the Great Year </w:t>
+      </w:r>
+      <w:r>
+        <w:rPr>
+          <w:rFonts w:ascii="Times New Roman" w:hAnsi="Times New Roman" w:cs="Times New Roman"/>
+          <w:sz w:val="24"/>
+          <w:szCs w:val="24"/>
+        </w:rPr>
+        <w:t>moves in retrograde of the zodiacal constellations). The Swami seems to be indicating that we arrive closest to the seat of Brahma (or creative energy of the Universe) during the age of Libra when we are closer to the center of the galaxy (the Vedic tradition teaches that the Seat of Brahma is at the center of our galaxy) and our spiritual knowledge will increase as we move closer to this point (</w:t>
+      </w:r>
+      <w:r>
+        <w:rPr>
+          <w:rFonts w:ascii="Times New Roman" w:hAnsi="Times New Roman" w:cs="Times New Roman"/>
+          <w:sz w:val="24"/>
+          <w:szCs w:val="24"/>
+        </w:rPr>
+        <w:t xml:space="preserve">Selbie </w:t>
       </w:r>
       <w:r>
         <w:rPr>
@@ -7699,25 +7417,7 @@
           <w:sz w:val="24"/>
           <w:szCs w:val="24"/>
         </w:rPr>
-        <w:t xml:space="preserve">Dr. Richard </w:t>
-      </w:r>
-      <w:proofErr w:type="spellStart"/>
-      <w:r>
-        <w:rPr>
-          <w:rFonts w:ascii="Times New Roman" w:eastAsiaTheme="minorEastAsia" w:hAnsi="Times New Roman" w:cs="Times New Roman"/>
-          <w:sz w:val="24"/>
-          <w:szCs w:val="24"/>
-        </w:rPr>
-        <w:t>Tarnas</w:t>
-      </w:r>
-      <w:proofErr w:type="spellEnd"/>
-      <w:r>
-        <w:rPr>
-          <w:rFonts w:ascii="Times New Roman" w:eastAsiaTheme="minorEastAsia" w:hAnsi="Times New Roman" w:cs="Times New Roman"/>
-          <w:sz w:val="24"/>
-          <w:szCs w:val="24"/>
-        </w:rPr>
-        <w:t xml:space="preserve">, in his book </w:t>
+        <w:t xml:space="preserve">Dr. Richard Tarnas, in his book </w:t>
       </w:r>
       <w:r>
         <w:rPr>
@@ -7774,16 +7474,7 @@
           <w:sz w:val="24"/>
           <w:szCs w:val="24"/>
         </w:rPr>
-        <w:t xml:space="preserve">The evidence appears to be pointing at the idea that events that occur within our environment, or outer world, affect us within ourselves, or inner world. Examples of this correspondence include the comparison of celestial motion and the shape of DNA (Schmidt </w:t>
-      </w:r>
-      <w:proofErr w:type="spellStart"/>
-      <w:r>
-        <w:rPr>
-          <w:rFonts w:ascii="Times New Roman" w:hAnsi="Times New Roman" w:cs="Times New Roman"/>
-          <w:sz w:val="24"/>
-          <w:szCs w:val="24"/>
-        </w:rPr>
-        <w:t>n</w:t>
+        <w:t>The evidence appears to be pointing at the idea that events that occur within our environment, or outer world, affect us within ourselves, or inner world. Examples of this correspondence include the comparison of celestial motion and the shape of DNA (Schmidt n</w:t>
       </w:r>
       <w:r>
         <w:rPr>
@@ -7809,7 +7500,6 @@
         </w:rPr>
         <w:t>.</w:t>
       </w:r>
-      <w:proofErr w:type="spellEnd"/>
       <w:r>
         <w:rPr>
           <w:rFonts w:ascii="Times New Roman" w:hAnsi="Times New Roman" w:cs="Times New Roman"/>
@@ -8013,25 +7703,7 @@
           <w:sz w:val="24"/>
           <w:szCs w:val="24"/>
         </w:rPr>
-        <w:t xml:space="preserve">. As the figure describes, the Pingala of the brain’s left hemisphere has just left the maxima point from center and is returning towards the Ajna, Third Eye or pineal gland as it moves in a clockwise motion. The same is true for the Ida in the Right hemisphere (Hall 325). The arrangement of the serpents </w:t>
-      </w:r>
-      <w:proofErr w:type="gramStart"/>
-      <w:r>
-        <w:rPr>
-          <w:rFonts w:ascii="Times New Roman" w:hAnsi="Times New Roman" w:cs="Times New Roman"/>
-          <w:sz w:val="24"/>
-          <w:szCs w:val="24"/>
-        </w:rPr>
-        <w:t>are</w:t>
-      </w:r>
-      <w:proofErr w:type="gramEnd"/>
-      <w:r>
-        <w:rPr>
-          <w:rFonts w:ascii="Times New Roman" w:hAnsi="Times New Roman" w:cs="Times New Roman"/>
-          <w:sz w:val="24"/>
-          <w:szCs w:val="24"/>
-        </w:rPr>
-        <w:t xml:space="preserve"> symbolic the movement of the oppositional forces cooperating in resulting in the higher “self” (Nuit 39).</w:t>
+        <w:t>. As the figure describes, the Pingala of the brain’s left hemisphere has just left the maxima point from center and is returning towards the Ajna, Third Eye or pineal gland as it moves in a clockwise motion. The same is true for the Ida in the Right hemisphere (Hall 325). The arrangement of the serpents are symbolic the movement of the oppositional forces cooperating in resulting in the higher “self” (Nuit 39).</w:t>
       </w:r>
     </w:p>
     <w:p>
@@ -10314,25 +9986,7 @@
           <w:sz w:val="24"/>
           <w:szCs w:val="24"/>
         </w:rPr>
-        <w:t xml:space="preserve"> This implies that, based on a previous discussion regarding Sri </w:t>
-      </w:r>
-      <w:proofErr w:type="spellStart"/>
-      <w:r>
-        <w:rPr>
-          <w:rFonts w:ascii="Times New Roman" w:hAnsi="Times New Roman" w:cs="Times New Roman"/>
-          <w:sz w:val="24"/>
-          <w:szCs w:val="24"/>
-        </w:rPr>
-        <w:t>Yukteswar’s</w:t>
-      </w:r>
-      <w:proofErr w:type="spellEnd"/>
-      <w:r>
-        <w:rPr>
-          <w:rFonts w:ascii="Times New Roman" w:hAnsi="Times New Roman" w:cs="Times New Roman"/>
-          <w:sz w:val="24"/>
-          <w:szCs w:val="24"/>
-        </w:rPr>
-        <w:t xml:space="preserve"> writings about the Seat of Brahma, puts everyone including the science-minded at an ever-increasing closeness to The Divine.</w:t>
+        <w:t xml:space="preserve"> This implies that, based on a previous discussion regarding Sri Yukteswar’s writings about the Seat of Brahma, puts everyone including the science-minded at an ever-increasing closeness to The Divine.</w:t>
       </w:r>
     </w:p>
     <w:p>
@@ -11721,7 +11375,6 @@
         </w:rPr>
         <w:t xml:space="preserve">the </w:t>
       </w:r>
-      <w:proofErr w:type="spellStart"/>
       <w:r>
         <w:rPr>
           <w:rFonts w:ascii="Times New Roman" w:hAnsi="Times New Roman" w:cs="Times New Roman"/>
@@ -11730,18 +11383,7 @@
           <w:sz w:val="24"/>
           <w:szCs w:val="24"/>
         </w:rPr>
-        <w:t>anahata</w:t>
-      </w:r>
-      <w:proofErr w:type="spellEnd"/>
-      <w:r>
-        <w:rPr>
-          <w:rFonts w:ascii="Times New Roman" w:hAnsi="Times New Roman" w:cs="Times New Roman"/>
-          <w:i/>
-          <w:iCs/>
-          <w:sz w:val="24"/>
-          <w:szCs w:val="24"/>
-        </w:rPr>
-        <w:t>,</w:t>
+        <w:t>anahata,</w:t>
       </w:r>
       <w:r>
         <w:rPr>
@@ -12021,23 +11663,13 @@
         </w:rPr>
         <w:t xml:space="preserve"> </w:t>
       </w:r>
-      <w:proofErr w:type="spellStart"/>
-      <w:r>
-        <w:rPr>
-          <w:rFonts w:ascii="Times New Roman" w:hAnsi="Times New Roman" w:cs="Times New Roman"/>
-          <w:sz w:val="24"/>
-          <w:szCs w:val="24"/>
-        </w:rPr>
-        <w:t>pansychic</w:t>
-      </w:r>
-      <w:proofErr w:type="spellEnd"/>
-      <w:r>
-        <w:rPr>
-          <w:rFonts w:ascii="Times New Roman" w:hAnsi="Times New Roman" w:cs="Times New Roman"/>
-          <w:sz w:val="24"/>
-          <w:szCs w:val="24"/>
-        </w:rPr>
-        <w:t xml:space="preserve"> universe is </w:t>
+      <w:r>
+        <w:rPr>
+          <w:rFonts w:ascii="Times New Roman" w:hAnsi="Times New Roman" w:cs="Times New Roman"/>
+          <w:sz w:val="24"/>
+          <w:szCs w:val="24"/>
+        </w:rPr>
+        <w:t xml:space="preserve">pansychic universe is </w:t>
       </w:r>
       <w:r>
         <w:rPr>
@@ -12079,8 +11711,6 @@
         </w:rPr>
         <w:t xml:space="preserve"> </w:t>
       </w:r>
-      <w:proofErr w:type="spellStart"/>
-      <w:proofErr w:type="gramStart"/>
       <w:r>
         <w:rPr>
           <w:rFonts w:ascii="Times New Roman" w:hAnsi="Times New Roman" w:cs="Times New Roman"/>
@@ -12097,7 +11727,6 @@
         </w:rPr>
         <w:t>.</w:t>
       </w:r>
-      <w:proofErr w:type="spellEnd"/>
       <w:r>
         <w:rPr>
           <w:rFonts w:ascii="Times New Roman" w:hAnsi="Times New Roman" w:cs="Times New Roman"/>
@@ -12106,7 +11735,6 @@
         </w:rPr>
         <w:t>.</w:t>
       </w:r>
-      <w:proofErr w:type="gramEnd"/>
       <w:r>
         <w:rPr>
           <w:rFonts w:ascii="Times New Roman" w:hAnsi="Times New Roman" w:cs="Times New Roman"/>
@@ -12442,25 +12070,7 @@
           <w:sz w:val="24"/>
           <w:szCs w:val="24"/>
         </w:rPr>
-        <w:t>(</w:t>
-      </w:r>
-      <w:proofErr w:type="spellStart"/>
-      <w:r>
-        <w:rPr>
-          <w:rFonts w:ascii="Times New Roman" w:hAnsi="Times New Roman" w:cs="Times New Roman"/>
-          <w:sz w:val="24"/>
-          <w:szCs w:val="24"/>
-        </w:rPr>
-        <w:t>Yukteswar</w:t>
-      </w:r>
-      <w:proofErr w:type="spellEnd"/>
-      <w:r>
-        <w:rPr>
-          <w:rFonts w:ascii="Times New Roman" w:hAnsi="Times New Roman" w:cs="Times New Roman"/>
-          <w:sz w:val="24"/>
-          <w:szCs w:val="24"/>
-        </w:rPr>
-        <w:t xml:space="preserve"> </w:t>
+        <w:t xml:space="preserve">(Yukteswar </w:t>
       </w:r>
       <w:r>
         <w:rPr>
@@ -12602,7 +12212,6 @@
           <w:szCs w:val="24"/>
         </w:rPr>
       </w:pPr>
-      <w:proofErr w:type="spellStart"/>
       <w:r>
         <w:rPr>
           <w:rFonts w:ascii="Times New Roman" w:hAnsi="Times New Roman" w:cs="Times New Roman"/>
@@ -12625,16 +12234,7 @@
           <w:sz w:val="24"/>
           <w:szCs w:val="24"/>
         </w:rPr>
-        <w:t>bekli</w:t>
-      </w:r>
-      <w:proofErr w:type="spellEnd"/>
-      <w:r>
-        <w:rPr>
-          <w:rFonts w:ascii="Times New Roman" w:hAnsi="Times New Roman" w:cs="Times New Roman"/>
-          <w:sz w:val="24"/>
-          <w:szCs w:val="24"/>
-        </w:rPr>
-        <w:t xml:space="preserve"> Tepe</w:t>
+        <w:t>bekli Tepe</w:t>
       </w:r>
       <w:r>
         <w:rPr>
@@ -12698,25 +12298,7 @@
           <w:sz w:val="24"/>
           <w:szCs w:val="24"/>
         </w:rPr>
-        <w:t>engineering even by today’s standards (</w:t>
-      </w:r>
-      <w:proofErr w:type="spellStart"/>
-      <w:r>
-        <w:rPr>
-          <w:rFonts w:ascii="Times New Roman" w:hAnsi="Times New Roman" w:cs="Times New Roman"/>
-          <w:sz w:val="24"/>
-          <w:szCs w:val="24"/>
-        </w:rPr>
-        <w:t>Selbie</w:t>
-      </w:r>
-      <w:proofErr w:type="spellEnd"/>
-      <w:r>
-        <w:rPr>
-          <w:rFonts w:ascii="Times New Roman" w:hAnsi="Times New Roman" w:cs="Times New Roman"/>
-          <w:sz w:val="24"/>
-          <w:szCs w:val="24"/>
-        </w:rPr>
-        <w:t xml:space="preserve"> 223).</w:t>
+        <w:t>engineering even by today’s standards (Selbie 223).</w:t>
       </w:r>
     </w:p>
     <w:p>
@@ -12743,25 +12325,7 @@
           <w:sz w:val="24"/>
           <w:szCs w:val="24"/>
         </w:rPr>
-        <w:t xml:space="preserve">Piri </w:t>
-      </w:r>
-      <w:proofErr w:type="spellStart"/>
-      <w:r>
-        <w:rPr>
-          <w:rFonts w:ascii="Times New Roman" w:hAnsi="Times New Roman" w:cs="Times New Roman"/>
-          <w:sz w:val="24"/>
-          <w:szCs w:val="24"/>
-        </w:rPr>
-        <w:t>Re’is</w:t>
-      </w:r>
-      <w:proofErr w:type="spellEnd"/>
-      <w:r>
-        <w:rPr>
-          <w:rFonts w:ascii="Times New Roman" w:hAnsi="Times New Roman" w:cs="Times New Roman"/>
-          <w:sz w:val="24"/>
-          <w:szCs w:val="24"/>
-        </w:rPr>
-        <w:t xml:space="preserve"> Map </w:t>
+        <w:t xml:space="preserve">Piri Re’is Map </w:t>
       </w:r>
       <w:r>
         <w:rPr>
@@ -12929,25 +12493,7 @@
           <w:sz w:val="24"/>
           <w:szCs w:val="24"/>
         </w:rPr>
-        <w:t xml:space="preserve"> (Ages of Gemini or Taurus) (</w:t>
-      </w:r>
-      <w:proofErr w:type="spellStart"/>
-      <w:r>
-        <w:rPr>
-          <w:rFonts w:ascii="Times New Roman" w:hAnsi="Times New Roman" w:cs="Times New Roman"/>
-          <w:sz w:val="24"/>
-          <w:szCs w:val="24"/>
-        </w:rPr>
-        <w:t>Selbie</w:t>
-      </w:r>
-      <w:proofErr w:type="spellEnd"/>
-      <w:r>
-        <w:rPr>
-          <w:rFonts w:ascii="Times New Roman" w:hAnsi="Times New Roman" w:cs="Times New Roman"/>
-          <w:sz w:val="24"/>
-          <w:szCs w:val="24"/>
-        </w:rPr>
-        <w:t xml:space="preserve"> </w:t>
+        <w:t xml:space="preserve"> (Ages of Gemini or Taurus) (Selbie </w:t>
       </w:r>
       <w:r>
         <w:rPr>
@@ -13142,25 +12688,7 @@
           <w:sz w:val="24"/>
           <w:szCs w:val="24"/>
         </w:rPr>
-        <w:t>it is a mystery as to how the designers knew the circumference of earth some 5,000 years ago (</w:t>
-      </w:r>
-      <w:proofErr w:type="spellStart"/>
-      <w:r>
-        <w:rPr>
-          <w:rFonts w:ascii="Times New Roman" w:hAnsi="Times New Roman" w:cs="Times New Roman"/>
-          <w:sz w:val="24"/>
-          <w:szCs w:val="24"/>
-        </w:rPr>
-        <w:t>Selbie</w:t>
-      </w:r>
-      <w:proofErr w:type="spellEnd"/>
-      <w:r>
-        <w:rPr>
-          <w:rFonts w:ascii="Times New Roman" w:hAnsi="Times New Roman" w:cs="Times New Roman"/>
-          <w:sz w:val="24"/>
-          <w:szCs w:val="24"/>
-        </w:rPr>
-        <w:t xml:space="preserve"> </w:t>
+        <w:t xml:space="preserve">it is a mystery as to how the designers knew the circumference of earth some 5,000 years ago (Selbie </w:t>
       </w:r>
       <w:r>
         <w:rPr>
@@ -13252,25 +12780,7 @@
           <w:sz w:val="24"/>
           <w:szCs w:val="24"/>
         </w:rPr>
-        <w:t xml:space="preserve"> (</w:t>
-      </w:r>
-      <w:proofErr w:type="spellStart"/>
-      <w:r>
-        <w:rPr>
-          <w:rFonts w:ascii="Times New Roman" w:hAnsi="Times New Roman" w:cs="Times New Roman"/>
-          <w:sz w:val="24"/>
-          <w:szCs w:val="24"/>
-        </w:rPr>
-        <w:t>Selbie</w:t>
-      </w:r>
-      <w:proofErr w:type="spellEnd"/>
-      <w:r>
-        <w:rPr>
-          <w:rFonts w:ascii="Times New Roman" w:hAnsi="Times New Roman" w:cs="Times New Roman"/>
-          <w:sz w:val="24"/>
-          <w:szCs w:val="24"/>
-        </w:rPr>
-        <w:t xml:space="preserve">, </w:t>
+        <w:t xml:space="preserve"> (Selbie, </w:t>
       </w:r>
       <w:r>
         <w:rPr>
@@ -13438,23 +12948,13 @@
         </w:rPr>
         <w:t xml:space="preserve"> Evidence demonstrates that Stonehenge, The Great Pyramid and the </w:t>
       </w:r>
-      <w:proofErr w:type="spellStart"/>
-      <w:r>
-        <w:rPr>
-          <w:rFonts w:ascii="Times New Roman" w:hAnsi="Times New Roman" w:cs="Times New Roman"/>
-          <w:sz w:val="24"/>
-          <w:szCs w:val="24"/>
-        </w:rPr>
-        <w:t>Göbekli</w:t>
-      </w:r>
-      <w:proofErr w:type="spellEnd"/>
-      <w:r>
-        <w:rPr>
-          <w:rFonts w:ascii="Times New Roman" w:hAnsi="Times New Roman" w:cs="Times New Roman"/>
-          <w:sz w:val="24"/>
-          <w:szCs w:val="24"/>
-        </w:rPr>
-        <w:t xml:space="preserve"> Tepe</w:t>
+      <w:r>
+        <w:rPr>
+          <w:rFonts w:ascii="Times New Roman" w:hAnsi="Times New Roman" w:cs="Times New Roman"/>
+          <w:sz w:val="24"/>
+          <w:szCs w:val="24"/>
+        </w:rPr>
+        <w:t>Göbekli Tepe</w:t>
       </w:r>
       <w:r>
         <w:rPr>
@@ -14013,18 +13513,8 @@
           <w:sz w:val="24"/>
           <w:szCs w:val="24"/>
         </w:rPr>
-        <w:t xml:space="preserve">Schmidt </w:t>
-      </w:r>
-      <w:proofErr w:type="spellStart"/>
-      <w:r>
-        <w:rPr>
-          <w:rFonts w:ascii="Times New Roman" w:hAnsi="Times New Roman" w:cs="Times New Roman"/>
-          <w:sz w:val="24"/>
-          <w:szCs w:val="24"/>
-        </w:rPr>
-        <w:t>n.p.</w:t>
-      </w:r>
-      <w:proofErr w:type="spellEnd"/>
+        <w:t>Schmidt n.p.</w:t>
+      </w:r>
       <w:r>
         <w:rPr>
           <w:rFonts w:ascii="Times New Roman" w:hAnsi="Times New Roman" w:cs="Times New Roman"/>
@@ -14240,16 +13730,7 @@
           <w:sz w:val="24"/>
           <w:szCs w:val="24"/>
         </w:rPr>
-        <w:t xml:space="preserve"> (NASA, </w:t>
-      </w:r>
-      <w:proofErr w:type="spellStart"/>
-      <w:r>
-        <w:rPr>
-          <w:rFonts w:ascii="Times New Roman" w:hAnsi="Times New Roman" w:cs="Times New Roman"/>
-          <w:sz w:val="24"/>
-          <w:szCs w:val="24"/>
-        </w:rPr>
-        <w:t>n.p</w:t>
+        <w:t xml:space="preserve"> (NASA, n.p</w:t>
       </w:r>
       <w:r>
         <w:rPr>
@@ -14259,7 +13740,6 @@
         </w:rPr>
         <w:t>.</w:t>
       </w:r>
-      <w:proofErr w:type="spellEnd"/>
       <w:r>
         <w:rPr>
           <w:rFonts w:ascii="Times New Roman" w:hAnsi="Times New Roman" w:cs="Times New Roman"/>
@@ -14704,23 +14184,13 @@
         </w:rPr>
         <w:t xml:space="preserve">This evidence, along with the evidence of pre-historic knowledge that went into building sacred sites such as The Great Pyramid, Stonehenge and </w:t>
       </w:r>
-      <w:proofErr w:type="spellStart"/>
-      <w:r>
-        <w:rPr>
-          <w:rFonts w:ascii="Times New Roman" w:hAnsi="Times New Roman" w:cs="Times New Roman"/>
-          <w:sz w:val="24"/>
-          <w:szCs w:val="24"/>
-        </w:rPr>
-        <w:t>Göbekli</w:t>
-      </w:r>
-      <w:proofErr w:type="spellEnd"/>
-      <w:r>
-        <w:rPr>
-          <w:rFonts w:ascii="Times New Roman" w:hAnsi="Times New Roman" w:cs="Times New Roman"/>
-          <w:sz w:val="24"/>
-          <w:szCs w:val="24"/>
-        </w:rPr>
-        <w:t xml:space="preserve"> Tepe</w:t>
+      <w:r>
+        <w:rPr>
+          <w:rFonts w:ascii="Times New Roman" w:hAnsi="Times New Roman" w:cs="Times New Roman"/>
+          <w:sz w:val="24"/>
+          <w:szCs w:val="24"/>
+        </w:rPr>
+        <w:t>Göbekli Tepe</w:t>
       </w:r>
       <w:r>
         <w:rPr>
@@ -14845,6 +14315,12 @@
         </w:rPr>
         <w:t xml:space="preserve">. H.O. Wagner, 1967. </w:t>
       </w:r>
+      <w:r>
+        <w:rPr>
+          <w:rFonts w:ascii="Times New Roman" w:hAnsi="Times New Roman"/>
+        </w:rPr>
+        <w:t>Print.</w:t>
+      </w:r>
     </w:p>
     <w:p>
       <w:pPr>
@@ -14870,6 +14346,12 @@
         </w:rPr>
         <w:t xml:space="preserve">. The Wessex Astrology, 2004. </w:t>
       </w:r>
+      <w:r>
+        <w:rPr>
+          <w:rFonts w:ascii="Times New Roman" w:hAnsi="Times New Roman"/>
+        </w:rPr>
+        <w:t>Print.</w:t>
+      </w:r>
     </w:p>
     <w:p>
       <w:pPr>
@@ -14895,6 +14377,12 @@
         </w:rPr>
         <w:t xml:space="preserve">. The Carey-Perry School of the Chemistry of Life, 1932. </w:t>
       </w:r>
+      <w:r>
+        <w:rPr>
+          <w:rFonts w:ascii="Times New Roman" w:hAnsi="Times New Roman"/>
+        </w:rPr>
+        <w:t>Print.</w:t>
+      </w:r>
     </w:p>
     <w:p>
       <w:pPr>
@@ -14912,29 +14400,81 @@
           <w:rFonts w:ascii="Times New Roman" w:hAnsi="Times New Roman"/>
           <w:i/>
         </w:rPr>
-        <w:t xml:space="preserve">From Eternity to </w:t>
-      </w:r>
-      <w:proofErr w:type="gramStart"/>
+        <w:t>From Eternity to Here the Quest for the Ultimate Theory of Time</w:t>
+      </w:r>
+      <w:r>
+        <w:rPr>
+          <w:rFonts w:ascii="Times New Roman" w:hAnsi="Times New Roman"/>
+        </w:rPr>
+        <w:t xml:space="preserve">. Dutton, 2016. </w:t>
+      </w:r>
+      <w:r>
+        <w:rPr>
+          <w:rFonts w:ascii="Times New Roman" w:hAnsi="Times New Roman"/>
+        </w:rPr>
+        <w:t>E-Book.</w:t>
+      </w:r>
+    </w:p>
+    <w:p>
+      <w:pPr>
+        <w:spacing w:line="480" w:lineRule="auto"/>
+        <w:ind w:left="720" w:hanging="720"/>
+      </w:pPr>
+      <w:r>
+        <w:rPr>
+          <w:rFonts w:ascii="Times New Roman" w:hAnsi="Times New Roman"/>
+        </w:rPr>
+        <w:t xml:space="preserve">Conwell, Alistair. </w:t>
+      </w:r>
       <w:r>
         <w:rPr>
           <w:rFonts w:ascii="Times New Roman" w:hAnsi="Times New Roman"/>
           <w:i/>
         </w:rPr>
-        <w:t>Here</w:t>
-      </w:r>
-      <w:proofErr w:type="gramEnd"/>
+        <w:t>The Audible Life Stream: Ancient Secret of Dying While Living</w:t>
+      </w:r>
+      <w:r>
+        <w:rPr>
+          <w:rFonts w:ascii="Times New Roman" w:hAnsi="Times New Roman"/>
+        </w:rPr>
+        <w:t xml:space="preserve">. O Books, 2010. </w:t>
+      </w:r>
+      <w:r>
+        <w:rPr>
+          <w:rFonts w:ascii="Times New Roman" w:hAnsi="Times New Roman"/>
+        </w:rPr>
+        <w:t>E-Book.</w:t>
+      </w:r>
+    </w:p>
+    <w:p>
+      <w:pPr>
+        <w:spacing w:line="480" w:lineRule="auto"/>
+        <w:ind w:left="720" w:hanging="720"/>
+      </w:pPr>
+      <w:r>
+        <w:rPr>
+          <w:rFonts w:ascii="Times New Roman" w:hAnsi="Times New Roman"/>
+        </w:rPr>
+        <w:t xml:space="preserve">Cruttenden, Walter. </w:t>
+      </w:r>
       <w:r>
         <w:rPr>
           <w:rFonts w:ascii="Times New Roman" w:hAnsi="Times New Roman"/>
           <w:i/>
         </w:rPr>
-        <w:t xml:space="preserve"> the Quest for the Ultimate Theory of Time</w:t>
+        <w:t>Lost Star of Myth and Time</w:t>
       </w:r>
       <w:r>
         <w:rPr>
           <w:rFonts w:ascii="Times New Roman" w:hAnsi="Times New Roman"/>
         </w:rPr>
-        <w:t xml:space="preserve">. Dutton, 2016. </w:t>
+        <w:t xml:space="preserve">. St. Lynns Press, 2006. </w:t>
+      </w:r>
+      <w:r>
+        <w:rPr>
+          <w:rFonts w:ascii="Times New Roman" w:hAnsi="Times New Roman"/>
+        </w:rPr>
+        <w:t>E-Book.</w:t>
       </w:r>
     </w:p>
     <w:p>
@@ -14946,20 +14486,26 @@
         <w:rPr>
           <w:rFonts w:ascii="Times New Roman" w:hAnsi="Times New Roman"/>
         </w:rPr>
-        <w:t xml:space="preserve">Conwell, Alistair. </w:t>
+        <w:t xml:space="preserve">Dharma, Krishna. </w:t>
       </w:r>
       <w:r>
         <w:rPr>
           <w:rFonts w:ascii="Times New Roman" w:hAnsi="Times New Roman"/>
           <w:i/>
         </w:rPr>
-        <w:t>The Audible Life Stream: Ancient Secret of Dying While Living</w:t>
+        <w:t>Mahabharata: The Greatest Spiritual Epic of All Time</w:t>
       </w:r>
       <w:r>
         <w:rPr>
           <w:rFonts w:ascii="Times New Roman" w:hAnsi="Times New Roman"/>
         </w:rPr>
-        <w:t xml:space="preserve">. O Books, 2010. </w:t>
+        <w:t xml:space="preserve">. 2014. </w:t>
+      </w:r>
+      <w:r>
+        <w:rPr>
+          <w:rFonts w:ascii="Times New Roman" w:hAnsi="Times New Roman"/>
+        </w:rPr>
+        <w:t>E-Book.</w:t>
       </w:r>
     </w:p>
     <w:p>
@@ -14971,20 +14517,26 @@
         <w:rPr>
           <w:rFonts w:ascii="Times New Roman" w:hAnsi="Times New Roman"/>
         </w:rPr>
-        <w:t xml:space="preserve">Cruttenden, Walter. </w:t>
+        <w:t xml:space="preserve">“Earth's Magentic Dipole.” </w:t>
       </w:r>
       <w:r>
         <w:rPr>
           <w:rFonts w:ascii="Times New Roman" w:hAnsi="Times New Roman"/>
           <w:i/>
         </w:rPr>
-        <w:t>Lost Star of Myth and Time</w:t>
+        <w:t>NASA's Cosmos</w:t>
       </w:r>
       <w:r>
         <w:rPr>
           <w:rFonts w:ascii="Times New Roman" w:hAnsi="Times New Roman"/>
         </w:rPr>
-        <w:t xml:space="preserve">. St. Lynns Press, 2006. </w:t>
+        <w:t xml:space="preserve">, ase.tufts.edu/cosmos/print_images.asp?id=29. </w:t>
+      </w:r>
+      <w:r>
+        <w:rPr>
+          <w:rFonts w:ascii="Times New Roman" w:hAnsi="Times New Roman"/>
+        </w:rPr>
+        <w:t>Web. Oct. 9, 2021.</w:t>
       </w:r>
     </w:p>
     <w:p>
@@ -14996,20 +14548,26 @@
         <w:rPr>
           <w:rFonts w:ascii="Times New Roman" w:hAnsi="Times New Roman"/>
         </w:rPr>
-        <w:t xml:space="preserve">Dharma, Krishna. </w:t>
+        <w:t xml:space="preserve">Fillmore, Charles. </w:t>
       </w:r>
       <w:r>
         <w:rPr>
           <w:rFonts w:ascii="Times New Roman" w:hAnsi="Times New Roman"/>
           <w:i/>
         </w:rPr>
-        <w:t>Mahabharata: The Greatest Spiritual Epic of All Time</w:t>
+        <w:t>The Revealing Word: A Dictionary of Metaphysical Terms</w:t>
       </w:r>
       <w:r>
         <w:rPr>
           <w:rFonts w:ascii="Times New Roman" w:hAnsi="Times New Roman"/>
         </w:rPr>
-        <w:t xml:space="preserve">. 2014. </w:t>
+        <w:t xml:space="preserve">. Unity House, 2004. </w:t>
+      </w:r>
+      <w:r>
+        <w:rPr>
+          <w:rFonts w:ascii="Times New Roman" w:hAnsi="Times New Roman"/>
+        </w:rPr>
+        <w:t>E-Book.</w:t>
       </w:r>
     </w:p>
     <w:p>
@@ -15021,48 +14579,26 @@
         <w:rPr>
           <w:rFonts w:ascii="Times New Roman" w:hAnsi="Times New Roman"/>
         </w:rPr>
-        <w:t xml:space="preserve">“Earth's </w:t>
-      </w:r>
-      <w:proofErr w:type="spellStart"/>
-      <w:r>
-        <w:rPr>
-          <w:rFonts w:ascii="Times New Roman" w:hAnsi="Times New Roman"/>
-        </w:rPr>
-        <w:t>Magentic</w:t>
-      </w:r>
-      <w:proofErr w:type="spellEnd"/>
-      <w:r>
-        <w:rPr>
-          <w:rFonts w:ascii="Times New Roman" w:hAnsi="Times New Roman"/>
-        </w:rPr>
-        <w:t xml:space="preserve"> Dipole.” </w:t>
+        <w:t xml:space="preserve">Gal, Ofer. </w:t>
       </w:r>
       <w:r>
         <w:rPr>
           <w:rFonts w:ascii="Times New Roman" w:hAnsi="Times New Roman"/>
           <w:i/>
         </w:rPr>
-        <w:t>NASA's Cosmos</w:t>
+        <w:t>The Origins of Modern Science from Antiquity to the Scientific Revolution</w:t>
       </w:r>
       <w:r>
         <w:rPr>
           <w:rFonts w:ascii="Times New Roman" w:hAnsi="Times New Roman"/>
         </w:rPr>
-        <w:t>, ase.tufts.edu/cosmos/</w:t>
-      </w:r>
-      <w:proofErr w:type="spellStart"/>
+        <w:t xml:space="preserve">. Cambridge University Press, 2021. </w:t>
+      </w:r>
       <w:r>
         <w:rPr>
           <w:rFonts w:ascii="Times New Roman" w:hAnsi="Times New Roman"/>
         </w:rPr>
-        <w:t>print_images.asp?id</w:t>
-      </w:r>
-      <w:proofErr w:type="spellEnd"/>
-      <w:r>
-        <w:rPr>
-          <w:rFonts w:ascii="Times New Roman" w:hAnsi="Times New Roman"/>
-        </w:rPr>
-        <w:t xml:space="preserve">=29. </w:t>
+        <w:t>E-Book.</w:t>
       </w:r>
     </w:p>
     <w:p>
@@ -15074,20 +14610,26 @@
         <w:rPr>
           <w:rFonts w:ascii="Times New Roman" w:hAnsi="Times New Roman"/>
         </w:rPr>
-        <w:t xml:space="preserve">Fillmore, Charles. </w:t>
+        <w:t xml:space="preserve">Hall, Manly P. </w:t>
       </w:r>
       <w:r>
         <w:rPr>
           <w:rFonts w:ascii="Times New Roman" w:hAnsi="Times New Roman"/>
           <w:i/>
         </w:rPr>
-        <w:t>The Revealing Word: A Dictionary of Metaphysical Terms</w:t>
+        <w:t>Man: The Grand Symbol of the Mysteries</w:t>
       </w:r>
       <w:r>
         <w:rPr>
           <w:rFonts w:ascii="Times New Roman" w:hAnsi="Times New Roman"/>
         </w:rPr>
-        <w:t xml:space="preserve">. Unity House, 2004. </w:t>
+        <w:t xml:space="preserve">. Borodino Books, 2018. </w:t>
+      </w:r>
+      <w:r>
+        <w:rPr>
+          <w:rFonts w:ascii="Times New Roman" w:hAnsi="Times New Roman"/>
+        </w:rPr>
+        <w:t>E-Book.</w:t>
       </w:r>
     </w:p>
     <w:p>
@@ -15099,20 +14641,32 @@
         <w:rPr>
           <w:rFonts w:ascii="Times New Roman" w:hAnsi="Times New Roman"/>
         </w:rPr>
-        <w:t xml:space="preserve">Gal, Ofer. </w:t>
+        <w:t>---</w:t>
+      </w:r>
+      <w:r>
+        <w:rPr>
+          <w:rFonts w:ascii="Times New Roman" w:hAnsi="Times New Roman"/>
+        </w:rPr>
+        <w:t xml:space="preserve">. </w:t>
       </w:r>
       <w:r>
         <w:rPr>
           <w:rFonts w:ascii="Times New Roman" w:hAnsi="Times New Roman"/>
           <w:i/>
         </w:rPr>
-        <w:t>The Origins of Modern Science from Antiquity to the Scientific Revolution</w:t>
+        <w:t>The Secret Teachings of All Ages</w:t>
       </w:r>
       <w:r>
         <w:rPr>
           <w:rFonts w:ascii="Times New Roman" w:hAnsi="Times New Roman"/>
         </w:rPr>
-        <w:t xml:space="preserve">. Cambridge University Press, 2021. </w:t>
+        <w:t xml:space="preserve">. Blackmore Dennet, 2019. </w:t>
+      </w:r>
+      <w:r>
+        <w:rPr>
+          <w:rFonts w:ascii="Times New Roman" w:hAnsi="Times New Roman"/>
+        </w:rPr>
+        <w:t>E-Book.</w:t>
       </w:r>
     </w:p>
     <w:p>
@@ -15124,20 +14678,38 @@
         <w:rPr>
           <w:rFonts w:ascii="Times New Roman" w:hAnsi="Times New Roman"/>
         </w:rPr>
-        <w:t xml:space="preserve">Hall, Manly P. </w:t>
+        <w:t xml:space="preserve">Hinshaw, G., et al. “Five-Year Wilkonson Microwave Anisotropy Probe Observations: Data Processing, Sky Maps, and Basic Results.” </w:t>
       </w:r>
       <w:r>
         <w:rPr>
           <w:rFonts w:ascii="Times New Roman" w:hAnsi="Times New Roman"/>
           <w:i/>
         </w:rPr>
-        <w:t>Man: The Grand Symbol of the Mysteries</w:t>
+        <w:t>The Astrophysical Journal Supplement Series</w:t>
       </w:r>
       <w:r>
         <w:rPr>
           <w:rFonts w:ascii="Times New Roman" w:hAnsi="Times New Roman"/>
         </w:rPr>
-        <w:t xml:space="preserve">. Borodino Books, 2018. </w:t>
+        <w:t xml:space="preserve">, vol. 180, no. 2, 2009, pp. 225–245., doi:10.1088/0067-0049/180/2/225. </w:t>
+      </w:r>
+      <w:r>
+        <w:rPr>
+          <w:rFonts w:ascii="Times New Roman" w:hAnsi="Times New Roman"/>
+        </w:rPr>
+        <w:t>Web. Oct</w:t>
+      </w:r>
+      <w:r>
+        <w:rPr>
+          <w:rFonts w:ascii="Times New Roman" w:hAnsi="Times New Roman"/>
+        </w:rPr>
+        <w:t>.</w:t>
+      </w:r>
+      <w:r>
+        <w:rPr>
+          <w:rFonts w:ascii="Times New Roman" w:hAnsi="Times New Roman"/>
+        </w:rPr>
+        <w:t xml:space="preserve"> 9, 2021.</w:t>
       </w:r>
     </w:p>
     <w:p>
@@ -15149,65 +14721,60 @@
         <w:rPr>
           <w:rFonts w:ascii="Times New Roman" w:hAnsi="Times New Roman"/>
         </w:rPr>
-        <w:t>---</w:t>
-      </w:r>
-      <w:r>
-        <w:rPr>
-          <w:rFonts w:ascii="Times New Roman" w:hAnsi="Times New Roman"/>
-        </w:rPr>
-        <w:t xml:space="preserve">. </w:t>
+        <w:t xml:space="preserve">Hogan, Timothy. </w:t>
       </w:r>
       <w:r>
         <w:rPr>
           <w:rFonts w:ascii="Times New Roman" w:hAnsi="Times New Roman"/>
           <w:i/>
         </w:rPr>
-        <w:t>The Secret Teachings of All Ages</w:t>
+        <w:t>Entering the Chain of Union</w:t>
       </w:r>
       <w:r>
         <w:rPr>
           <w:rFonts w:ascii="Times New Roman" w:hAnsi="Times New Roman"/>
         </w:rPr>
-        <w:t xml:space="preserve">. Blackmore Dennet, 2019. </w:t>
+        <w:t xml:space="preserve">. Lulu Com, 2012. </w:t>
+      </w:r>
+      <w:r>
+        <w:rPr>
+          <w:rFonts w:ascii="Times New Roman" w:hAnsi="Times New Roman"/>
+        </w:rPr>
+        <w:t>E-Book.</w:t>
       </w:r>
     </w:p>
     <w:p>
       <w:pPr>
         <w:spacing w:line="480" w:lineRule="auto"/>
         <w:ind w:left="720" w:hanging="720"/>
-      </w:pPr>
-      <w:r>
         <w:rPr>
           <w:rFonts w:ascii="Times New Roman" w:hAnsi="Times New Roman"/>
         </w:rPr>
-        <w:t xml:space="preserve">Hinshaw, G., et al. “Five-Year </w:t>
-      </w:r>
-      <w:proofErr w:type="spellStart"/>
+      </w:pPr>
       <w:r>
         <w:rPr>
           <w:rFonts w:ascii="Times New Roman" w:hAnsi="Times New Roman"/>
         </w:rPr>
-        <w:t>Wilkonson</w:t>
-      </w:r>
-      <w:proofErr w:type="spellEnd"/>
-      <w:r>
-        <w:rPr>
-          <w:rFonts w:ascii="Times New Roman" w:hAnsi="Times New Roman"/>
-        </w:rPr>
-        <w:t xml:space="preserve"> Microwave Anisotropy Probe Observations: Data Processing, Sky Maps, and Basic Results.” </w:t>
+        <w:t xml:space="preserve">Holberg, Jay B. </w:t>
       </w:r>
       <w:r>
         <w:rPr>
           <w:rFonts w:ascii="Times New Roman" w:hAnsi="Times New Roman"/>
           <w:i/>
         </w:rPr>
-        <w:t>The Astrophysical Journal Supplement Series</w:t>
+        <w:t>Sirius Brightest Diamond in the Night Sky</w:t>
       </w:r>
       <w:r>
         <w:rPr>
           <w:rFonts w:ascii="Times New Roman" w:hAnsi="Times New Roman"/>
         </w:rPr>
-        <w:t xml:space="preserve">, vol. 180, no. 2, 2009, pp. 225–245., doi:10.1088/0067-0049/180/2/225. </w:t>
+        <w:t xml:space="preserve">. Springer, 2007. </w:t>
+      </w:r>
+      <w:r>
+        <w:rPr>
+          <w:rFonts w:ascii="Times New Roman" w:hAnsi="Times New Roman"/>
+        </w:rPr>
+        <w:t>E-Book.</w:t>
       </w:r>
     </w:p>
     <w:p>
@@ -15218,68 +14785,116 @@
       <w:r>
         <w:rPr>
           <w:rFonts w:ascii="Times New Roman" w:hAnsi="Times New Roman"/>
-        </w:rPr>
-        <w:t xml:space="preserve">Hogan, Timothy. </w:t>
+          <w:i/>
+        </w:rPr>
+        <w:t>Holy Bible: New International Version</w:t>
+      </w:r>
+      <w:r>
+        <w:rPr>
+          <w:rFonts w:ascii="Times New Roman" w:hAnsi="Times New Roman"/>
+        </w:rPr>
+        <w:t xml:space="preserve">. Zondervan, 2017. </w:t>
+      </w:r>
+      <w:r>
+        <w:rPr>
+          <w:rFonts w:ascii="Times New Roman" w:hAnsi="Times New Roman"/>
+        </w:rPr>
+        <w:t>Print.</w:t>
+      </w:r>
+    </w:p>
+    <w:p>
+      <w:pPr>
+        <w:spacing w:line="480" w:lineRule="auto"/>
+      </w:pPr>
+    </w:p>
+    <w:p>
+      <w:pPr>
+        <w:spacing w:line="480" w:lineRule="auto"/>
+        <w:ind w:left="720" w:hanging="720"/>
+      </w:pPr>
+      <w:r>
+        <w:rPr>
+          <w:rFonts w:ascii="Times New Roman" w:hAnsi="Times New Roman"/>
+        </w:rPr>
+        <w:t xml:space="preserve">Howell, Alice O. </w:t>
       </w:r>
       <w:r>
         <w:rPr>
           <w:rFonts w:ascii="Times New Roman" w:hAnsi="Times New Roman"/>
           <w:i/>
         </w:rPr>
-        <w:t>Entering the Chain of Union</w:t>
+        <w:t>The Heavens Declare: Astrological Ages and the Evolution of Consciousness</w:t>
       </w:r>
       <w:r>
         <w:rPr>
           <w:rFonts w:ascii="Times New Roman" w:hAnsi="Times New Roman"/>
         </w:rPr>
-        <w:t xml:space="preserve">. Lulu Com, 2012. </w:t>
+        <w:t xml:space="preserve">. Quest Books, 2013. </w:t>
+      </w:r>
+      <w:r>
+        <w:rPr>
+          <w:rFonts w:ascii="Times New Roman" w:hAnsi="Times New Roman"/>
+        </w:rPr>
+        <w:t>E-Book.</w:t>
       </w:r>
     </w:p>
     <w:p>
       <w:pPr>
         <w:spacing w:line="480" w:lineRule="auto"/>
         <w:ind w:left="720" w:hanging="720"/>
+      </w:pPr>
+      <w:r>
         <w:rPr>
           <w:rFonts w:ascii="Times New Roman" w:hAnsi="Times New Roman"/>
         </w:rPr>
-      </w:pPr>
-      <w:r>
-        <w:rPr>
-          <w:rFonts w:ascii="Times New Roman" w:hAnsi="Times New Roman"/>
-        </w:rPr>
-        <w:t xml:space="preserve">Holberg, Jay B. </w:t>
+        <w:t xml:space="preserve">Kleiner, David. “The Cuneiform Writing System in Ancient Mesopotamia: Emergence and Evolution.” </w:t>
       </w:r>
       <w:r>
         <w:rPr>
           <w:rFonts w:ascii="Times New Roman" w:hAnsi="Times New Roman"/>
           <w:i/>
         </w:rPr>
-        <w:t>Sirius Brightest Diamond in the Night Sky</w:t>
+        <w:t>NEH</w:t>
       </w:r>
       <w:r>
         <w:rPr>
           <w:rFonts w:ascii="Times New Roman" w:hAnsi="Times New Roman"/>
         </w:rPr>
-        <w:t xml:space="preserve">. Springer, 2007. </w:t>
+        <w:t xml:space="preserve">, 12 Feb. 2020, edsitement.neh.gov/lesson-plans/cuneiform-writing-system-ancient-mesopotamia-emergence-and-evolution. </w:t>
+      </w:r>
+      <w:r>
+        <w:rPr>
+          <w:rFonts w:ascii="Times New Roman" w:hAnsi="Times New Roman"/>
+        </w:rPr>
+        <w:t>Web. Oct. 9, 2021.</w:t>
       </w:r>
     </w:p>
     <w:p>
       <w:pPr>
         <w:spacing w:line="480" w:lineRule="auto"/>
         <w:ind w:left="720" w:hanging="720"/>
-      </w:pPr>
+        <w:rPr>
+          <w:rFonts w:ascii="Times New Roman" w:hAnsi="Times New Roman"/>
+        </w:rPr>
+      </w:pPr>
+      <w:r>
+        <w:rPr>
+          <w:rFonts w:ascii="Times New Roman" w:hAnsi="Times New Roman"/>
+        </w:rPr>
+        <w:t xml:space="preserve">Levy, Paul. </w:t>
+      </w:r>
       <w:r>
         <w:rPr>
           <w:rFonts w:ascii="Times New Roman" w:hAnsi="Times New Roman"/>
           <w:i/>
         </w:rPr>
-        <w:t>Holy Bible: New International Version</w:t>
+        <w:t>The Quantum Revelation: A Radical Synthesis of Science and Spirituality</w:t>
       </w:r>
       <w:r>
         <w:rPr>
           <w:rFonts w:ascii="Times New Roman" w:hAnsi="Times New Roman"/>
         </w:rPr>
-        <w:t xml:space="preserve">. Zondervan, 2017. </w:t>
+        <w:t xml:space="preserve">. SelectBooks, Inc., 2018. </w:t>
       </w:r>
     </w:p>
     <w:p>
@@ -15287,6 +14902,43 @@
         <w:spacing w:line="480" w:lineRule="auto"/>
         <w:ind w:left="720" w:hanging="720"/>
       </w:pPr>
+      <w:r>
+        <w:rPr>
+          <w:rFonts w:ascii="Times New Roman" w:hAnsi="Times New Roman"/>
+        </w:rPr>
+        <w:t xml:space="preserve">Lindberg, David C. </w:t>
+      </w:r>
+      <w:r>
+        <w:rPr>
+          <w:rFonts w:ascii="Times New Roman" w:hAnsi="Times New Roman"/>
+          <w:i/>
+        </w:rPr>
+        <w:t>The Beginnings of Western Science: The European Scientific Tradition in Philosophical, Religious, and Institutional Context, Prehistory to A.D. 1450</w:t>
+      </w:r>
+      <w:r>
+        <w:rPr>
+          <w:rFonts w:ascii="Times New Roman" w:hAnsi="Times New Roman"/>
+        </w:rPr>
+        <w:t>. International Society for Science and Religion, 2008.</w:t>
+      </w:r>
+      <w:r>
+        <w:rPr>
+          <w:rFonts w:ascii="Times New Roman" w:hAnsi="Times New Roman"/>
+        </w:rPr>
+        <w:t xml:space="preserve"> </w:t>
+      </w:r>
+      <w:r>
+        <w:rPr>
+          <w:rFonts w:ascii="Times New Roman" w:hAnsi="Times New Roman"/>
+        </w:rPr>
+        <w:t>E-Book</w:t>
+      </w:r>
+      <w:r>
+        <w:rPr>
+          <w:rFonts w:ascii="Times New Roman" w:hAnsi="Times New Roman"/>
+        </w:rPr>
+        <w:t>.</w:t>
+      </w:r>
     </w:p>
     <w:p>
       <w:pPr>
@@ -15297,20 +14949,38 @@
         <w:rPr>
           <w:rFonts w:ascii="Times New Roman" w:hAnsi="Times New Roman"/>
         </w:rPr>
-        <w:t xml:space="preserve">Howell, Alice O. </w:t>
+        <w:t>Masters, Paul Leon. “Minister’s/Bachelor’s Degree Curriculum. 4 Vols.” Burbank, CA: Burbank Printing. PDF File.</w:t>
+      </w:r>
+    </w:p>
+    <w:p>
+      <w:pPr>
+        <w:spacing w:line="480" w:lineRule="auto"/>
+        <w:ind w:left="720" w:hanging="720"/>
+      </w:pPr>
+      <w:r>
+        <w:rPr>
+          <w:rFonts w:ascii="Times New Roman" w:hAnsi="Times New Roman"/>
+        </w:rPr>
+        <w:t xml:space="preserve">Melchizedek, Drunvalo. </w:t>
       </w:r>
       <w:r>
         <w:rPr>
           <w:rFonts w:ascii="Times New Roman" w:hAnsi="Times New Roman"/>
           <w:i/>
         </w:rPr>
-        <w:t>The Heavens Declare: Astrological Ages and the Evolution of Consciousness</w:t>
+        <w:t>The Ancient Secret of the Flower of Life: An Edited Transcript of the Flower of LIFE WORKSHOP Presented Live to Mother Earth from 1985 to 1994</w:t>
       </w:r>
       <w:r>
         <w:rPr>
           <w:rFonts w:ascii="Times New Roman" w:hAnsi="Times New Roman"/>
         </w:rPr>
-        <w:t xml:space="preserve">. Quest Books, 2013. </w:t>
+        <w:t xml:space="preserve">. Vol. 1, Light Technology Pub., 1998. </w:t>
+      </w:r>
+      <w:r>
+        <w:rPr>
+          <w:rFonts w:ascii="Times New Roman" w:hAnsi="Times New Roman"/>
+        </w:rPr>
+        <w:t>E-Book.</w:t>
       </w:r>
     </w:p>
     <w:p>
@@ -15322,63 +14992,57 @@
         <w:rPr>
           <w:rFonts w:ascii="Times New Roman" w:hAnsi="Times New Roman"/>
         </w:rPr>
-        <w:lastRenderedPageBreak/>
-        <w:t xml:space="preserve">Kleiner, David. “The Cuneiform Writing System in Ancient Mesopotamia: Emergence and Evolution.” </w:t>
+        <w:t xml:space="preserve">Michell, John F. </w:t>
       </w:r>
       <w:r>
         <w:rPr>
           <w:rFonts w:ascii="Times New Roman" w:hAnsi="Times New Roman"/>
           <w:i/>
         </w:rPr>
-        <w:t>NEH</w:t>
+        <w:t>The View Over Atlantis</w:t>
       </w:r>
       <w:r>
         <w:rPr>
           <w:rFonts w:ascii="Times New Roman" w:hAnsi="Times New Roman"/>
         </w:rPr>
-        <w:t xml:space="preserve">, 12 Feb. 2020, edsitement.neh.gov/lesson-plans/cuneiform-writing-system-ancient-mesopotamia-emergence-and-evolution. </w:t>
+        <w:t xml:space="preserve">. Abacus, 1973. </w:t>
+      </w:r>
+      <w:r>
+        <w:rPr>
+          <w:rFonts w:ascii="Times New Roman" w:hAnsi="Times New Roman"/>
+        </w:rPr>
+        <w:t>Print.</w:t>
       </w:r>
     </w:p>
     <w:p>
       <w:pPr>
         <w:spacing w:line="480" w:lineRule="auto"/>
         <w:ind w:left="720" w:hanging="720"/>
+      </w:pPr>
+      <w:r>
         <w:rPr>
           <w:rFonts w:ascii="Times New Roman" w:hAnsi="Times New Roman"/>
         </w:rPr>
-      </w:pPr>
-      <w:r>
-        <w:rPr>
-          <w:rFonts w:ascii="Times New Roman" w:hAnsi="Times New Roman"/>
-        </w:rPr>
-        <w:t xml:space="preserve">Levy, Paul. </w:t>
+        <w:t xml:space="preserve">News. “Why Is Science Growing Comfortable with Panpsychism (‘Everything Is Conscious’)?” </w:t>
       </w:r>
       <w:r>
         <w:rPr>
           <w:rFonts w:ascii="Times New Roman" w:hAnsi="Times New Roman"/>
           <w:i/>
         </w:rPr>
-        <w:t>The Quantum Revelation: A Radical Synthesis of Science and Spirituality</w:t>
+        <w:t>Mind Matters</w:t>
       </w:r>
       <w:r>
         <w:rPr>
           <w:rFonts w:ascii="Times New Roman" w:hAnsi="Times New Roman"/>
         </w:rPr>
-        <w:t xml:space="preserve">. </w:t>
-      </w:r>
-      <w:proofErr w:type="spellStart"/>
+        <w:t xml:space="preserve">, 4 Apr. 2021, mindmatters.ai/2020/05/why-is-science-growing-comfortable-with-panpsychism-everything-is-conscious/. </w:t>
+      </w:r>
       <w:r>
         <w:rPr>
           <w:rFonts w:ascii="Times New Roman" w:hAnsi="Times New Roman"/>
         </w:rPr>
-        <w:t>SelectBooks</w:t>
-      </w:r>
-      <w:proofErr w:type="spellEnd"/>
-      <w:r>
-        <w:rPr>
-          <w:rFonts w:ascii="Times New Roman" w:hAnsi="Times New Roman"/>
-        </w:rPr>
-        <w:t xml:space="preserve">, Inc., 2018. </w:t>
+        <w:t>Web. Oct. 9, 2021.</w:t>
       </w:r>
     </w:p>
     <w:p>
@@ -15390,20 +15054,26 @@
         <w:rPr>
           <w:rFonts w:ascii="Times New Roman" w:hAnsi="Times New Roman"/>
         </w:rPr>
-        <w:t xml:space="preserve">Lindberg, David C. </w:t>
+        <w:t xml:space="preserve">Nuit, Natasa P. </w:t>
       </w:r>
       <w:r>
         <w:rPr>
           <w:rFonts w:ascii="Times New Roman" w:hAnsi="Times New Roman"/>
           <w:i/>
         </w:rPr>
-        <w:t>The Beginnings of Western Science: The European Scientific Tradition in Philosophical, Religious, and Institutional Context, Prehistory to A.D. 1450</w:t>
+        <w:t>Spiritual Symbols With Their Meaning</w:t>
       </w:r>
       <w:r>
         <w:rPr>
           <w:rFonts w:ascii="Times New Roman" w:hAnsi="Times New Roman"/>
         </w:rPr>
-        <w:t xml:space="preserve">. International Society for Science and Religion, 2008. </w:t>
+        <w:t xml:space="preserve">. Artof4Elements, 2018. </w:t>
+      </w:r>
+      <w:r>
+        <w:rPr>
+          <w:rFonts w:ascii="Times New Roman" w:hAnsi="Times New Roman"/>
+        </w:rPr>
+        <w:t>E-Book.</w:t>
       </w:r>
     </w:p>
     <w:p>
@@ -15415,7 +15085,26 @@
         <w:rPr>
           <w:rFonts w:ascii="Times New Roman" w:hAnsi="Times New Roman"/>
         </w:rPr>
-        <w:t>Masters, Paul Leon. “Minister’s/Bachelor’s Degree Curriculum. 4 Vols.” Burbank, CA: Burbank Printing. PDF File.</w:t>
+        <w:t xml:space="preserve">Sagan, Carl, and Neil deGrasse Tyson. </w:t>
+      </w:r>
+      <w:r>
+        <w:rPr>
+          <w:rFonts w:ascii="Times New Roman" w:hAnsi="Times New Roman"/>
+          <w:i/>
+        </w:rPr>
+        <w:t>Cosmos</w:t>
+      </w:r>
+      <w:r>
+        <w:rPr>
+          <w:rFonts w:ascii="Times New Roman" w:hAnsi="Times New Roman"/>
+        </w:rPr>
+        <w:t xml:space="preserve">. Ballantine, 2013. </w:t>
+      </w:r>
+      <w:r>
+        <w:rPr>
+          <w:rFonts w:ascii="Times New Roman" w:hAnsi="Times New Roman"/>
+        </w:rPr>
+        <w:t>E-Book.</w:t>
       </w:r>
     </w:p>
     <w:p>
@@ -15427,34 +15116,26 @@
         <w:rPr>
           <w:rFonts w:ascii="Times New Roman" w:hAnsi="Times New Roman"/>
         </w:rPr>
-        <w:t xml:space="preserve">Melchizedek, </w:t>
-      </w:r>
-      <w:proofErr w:type="spellStart"/>
-      <w:r>
-        <w:rPr>
-          <w:rFonts w:ascii="Times New Roman" w:hAnsi="Times New Roman"/>
-        </w:rPr>
-        <w:t>Drunvalo</w:t>
-      </w:r>
-      <w:proofErr w:type="spellEnd"/>
-      <w:r>
-        <w:rPr>
-          <w:rFonts w:ascii="Times New Roman" w:hAnsi="Times New Roman"/>
-        </w:rPr>
-        <w:t xml:space="preserve">. </w:t>
+        <w:t xml:space="preserve">Schmidt, Daniel, director. </w:t>
       </w:r>
       <w:r>
         <w:rPr>
           <w:rFonts w:ascii="Times New Roman" w:hAnsi="Times New Roman"/>
           <w:i/>
         </w:rPr>
-        <w:t>The Ancient Secret of the Flower of Life: An Edited Transcript of the Flower of LIFE WORKSHOP Presented Live to Mother Earth from 1985 to 1994</w:t>
+        <w:t>Inner Worlds, Outer Worlds</w:t>
       </w:r>
       <w:r>
         <w:rPr>
           <w:rFonts w:ascii="Times New Roman" w:hAnsi="Times New Roman"/>
         </w:rPr>
-        <w:t xml:space="preserve">. Vol. 1, Light Technology Pub., 1998. </w:t>
+        <w:t xml:space="preserve">. Gaia, 2012. </w:t>
+      </w:r>
+      <w:r>
+        <w:rPr>
+          <w:rFonts w:ascii="Times New Roman" w:hAnsi="Times New Roman"/>
+        </w:rPr>
+        <w:t>Film.</w:t>
       </w:r>
     </w:p>
     <w:p>
@@ -15466,20 +15147,26 @@
         <w:rPr>
           <w:rFonts w:ascii="Times New Roman" w:hAnsi="Times New Roman"/>
         </w:rPr>
-        <w:t xml:space="preserve">Michell, John F. </w:t>
+        <w:t xml:space="preserve">“Science.” </w:t>
       </w:r>
       <w:r>
         <w:rPr>
           <w:rFonts w:ascii="Times New Roman" w:hAnsi="Times New Roman"/>
           <w:i/>
         </w:rPr>
-        <w:t>The View Over Atlantis</w:t>
+        <w:t>Merriam-Webster</w:t>
       </w:r>
       <w:r>
         <w:rPr>
           <w:rFonts w:ascii="Times New Roman" w:hAnsi="Times New Roman"/>
         </w:rPr>
-        <w:t xml:space="preserve">. Abacus, 1973. </w:t>
+        <w:t xml:space="preserve">, Merriam-Webster, www.merriam-webster.com/dictionary/science. </w:t>
+      </w:r>
+      <w:r>
+        <w:rPr>
+          <w:rFonts w:ascii="Times New Roman" w:hAnsi="Times New Roman"/>
+        </w:rPr>
+        <w:t>Web. Oct. 9, 2021.</w:t>
       </w:r>
     </w:p>
     <w:p>
@@ -15491,20 +15178,27 @@
         <w:rPr>
           <w:rFonts w:ascii="Times New Roman" w:hAnsi="Times New Roman"/>
         </w:rPr>
-        <w:t xml:space="preserve">News. “Why Is Science Growing Comfortable with Panpsychism (‘Everything Is Conscious’)?” </w:t>
+        <w:lastRenderedPageBreak/>
+        <w:t xml:space="preserve">Selbie, Joseph, and David Steinmetz. </w:t>
       </w:r>
       <w:r>
         <w:rPr>
           <w:rFonts w:ascii="Times New Roman" w:hAnsi="Times New Roman"/>
           <w:i/>
         </w:rPr>
-        <w:t>Mind Matters</w:t>
+        <w:t>The Yugas: Keys to Understanding Man's Hidden Past, Emerging Present and Future Enlightenment: From the Teachings of Sri Yukteswar &amp; Paramhansa Yogananda</w:t>
       </w:r>
       <w:r>
         <w:rPr>
           <w:rFonts w:ascii="Times New Roman" w:hAnsi="Times New Roman"/>
         </w:rPr>
-        <w:t xml:space="preserve">, 4 Apr. 2021, mindmatters.ai/2020/05/why-is-science-growing-comfortable-with-panpsychism-everything-is-conscious/. </w:t>
+        <w:t xml:space="preserve">. Crystal Clarity Publishers, 2010. </w:t>
+      </w:r>
+      <w:r>
+        <w:rPr>
+          <w:rFonts w:ascii="Times New Roman" w:hAnsi="Times New Roman"/>
+        </w:rPr>
+        <w:t>E-Book.</w:t>
       </w:r>
     </w:p>
     <w:p>
@@ -15516,36 +15210,88 @@
         <w:rPr>
           <w:rFonts w:ascii="Times New Roman" w:hAnsi="Times New Roman"/>
         </w:rPr>
-        <w:t xml:space="preserve">Nuit, Natasa P. </w:t>
+        <w:t xml:space="preserve">Stapp, Henry P. </w:t>
       </w:r>
       <w:r>
         <w:rPr>
           <w:rFonts w:ascii="Times New Roman" w:hAnsi="Times New Roman"/>
           <w:i/>
         </w:rPr>
-        <w:t xml:space="preserve">Spiritual Symbols </w:t>
-      </w:r>
-      <w:proofErr w:type="gramStart"/>
+        <w:t>Mindful Universe Quantum Mechanics and the Participating Observer</w:t>
+      </w:r>
+      <w:r>
+        <w:rPr>
+          <w:rFonts w:ascii="Times New Roman" w:hAnsi="Times New Roman"/>
+        </w:rPr>
+        <w:t xml:space="preserve">. Springer Berlin, 2014. </w:t>
+      </w:r>
+      <w:r>
+        <w:rPr>
+          <w:rFonts w:ascii="Times New Roman" w:hAnsi="Times New Roman"/>
+        </w:rPr>
+        <w:t>E-Book.</w:t>
+      </w:r>
+    </w:p>
+    <w:p>
+      <w:pPr>
+        <w:spacing w:line="480" w:lineRule="auto"/>
+        <w:ind w:left="720" w:hanging="720"/>
+      </w:pPr>
+      <w:r>
+        <w:rPr>
+          <w:rFonts w:ascii="Times New Roman" w:hAnsi="Times New Roman"/>
+        </w:rPr>
+        <w:t xml:space="preserve">Tarnas, Richard. </w:t>
+      </w:r>
       <w:r>
         <w:rPr>
           <w:rFonts w:ascii="Times New Roman" w:hAnsi="Times New Roman"/>
           <w:i/>
         </w:rPr>
-        <w:t>With</w:t>
-      </w:r>
-      <w:proofErr w:type="gramEnd"/>
+        <w:t>Cosmos and Psyche: Intimations of a New World View</w:t>
+      </w:r>
+      <w:r>
+        <w:rPr>
+          <w:rFonts w:ascii="Times New Roman" w:hAnsi="Times New Roman"/>
+        </w:rPr>
+        <w:t xml:space="preserve">. Penguin Group USA, 2007. </w:t>
+      </w:r>
+      <w:r>
+        <w:rPr>
+          <w:rFonts w:ascii="Times New Roman" w:hAnsi="Times New Roman"/>
+        </w:rPr>
+        <w:t>E-Book.</w:t>
+      </w:r>
+    </w:p>
+    <w:p>
+      <w:pPr>
+        <w:spacing w:line="480" w:lineRule="auto"/>
+        <w:ind w:left="720" w:hanging="720"/>
+      </w:pPr>
+      <w:r>
+        <w:rPr>
+          <w:rFonts w:ascii="Times New Roman" w:hAnsi="Times New Roman"/>
+        </w:rPr>
+        <w:t xml:space="preserve">Tegmark, Max. </w:t>
+      </w:r>
       <w:r>
         <w:rPr>
           <w:rFonts w:ascii="Times New Roman" w:hAnsi="Times New Roman"/>
           <w:i/>
         </w:rPr>
-        <w:t xml:space="preserve"> Their Meaning</w:t>
+        <w:t>Our Mathematical Universe: My Quest for the Ultimate Nature of Reality</w:t>
       </w:r>
       <w:r>
         <w:rPr>
           <w:rFonts w:ascii="Times New Roman" w:hAnsi="Times New Roman"/>
         </w:rPr>
-        <w:t xml:space="preserve">. Artof4Elements, 2018. </w:t>
+        <w:t xml:space="preserve">. Penguin Books, 2015. </w:t>
+      </w:r>
+      <w:r>
+        <w:rPr>
+          <w:rFonts w:ascii="Times New Roman" w:hAnsi="Times New Roman"/>
+        </w:rPr>
+        <w:t>E-Book.</w:t>
       </w:r>
     </w:p>
     <w:p>
@@ -15557,253 +15303,26 @@
         <w:rPr>
           <w:rFonts w:ascii="Times New Roman" w:hAnsi="Times New Roman"/>
         </w:rPr>
-        <w:t xml:space="preserve">Sagan, Carl, and Neil deGrasse Tyson. </w:t>
+        <w:t xml:space="preserve">Yukteswar, Swami Sri. </w:t>
       </w:r>
       <w:r>
         <w:rPr>
           <w:rFonts w:ascii="Times New Roman" w:hAnsi="Times New Roman"/>
           <w:i/>
         </w:rPr>
-        <w:t>Cosmos</w:t>
+        <w:t>The Holy Science</w:t>
       </w:r>
       <w:r>
         <w:rPr>
           <w:rFonts w:ascii="Times New Roman" w:hAnsi="Times New Roman"/>
         </w:rPr>
-        <w:t xml:space="preserve">. Ballantine, 2013. </w:t>
-      </w:r>
-    </w:p>
-    <w:p>
-      <w:pPr>
-        <w:spacing w:line="480" w:lineRule="auto"/>
-        <w:ind w:left="720" w:hanging="720"/>
-      </w:pPr>
+        <w:t xml:space="preserve">. 2019. </w:t>
+      </w:r>
       <w:r>
         <w:rPr>
           <w:rFonts w:ascii="Times New Roman" w:hAnsi="Times New Roman"/>
         </w:rPr>
-        <w:t xml:space="preserve">Schmidt, Daniel, director. </w:t>
-      </w:r>
-      <w:r>
-        <w:rPr>
-          <w:rFonts w:ascii="Times New Roman" w:hAnsi="Times New Roman"/>
-          <w:i/>
-        </w:rPr>
-        <w:t>Inner Worlds, Outer Worlds</w:t>
-      </w:r>
-      <w:r>
-        <w:rPr>
-          <w:rFonts w:ascii="Times New Roman" w:hAnsi="Times New Roman"/>
-        </w:rPr>
-        <w:t xml:space="preserve">. Gaia, 2012. </w:t>
-      </w:r>
-    </w:p>
-    <w:p>
-      <w:pPr>
-        <w:spacing w:line="480" w:lineRule="auto"/>
-        <w:ind w:left="720" w:hanging="720"/>
-      </w:pPr>
-      <w:r>
-        <w:rPr>
-          <w:rFonts w:ascii="Times New Roman" w:hAnsi="Times New Roman"/>
-        </w:rPr>
-        <w:t xml:space="preserve">“Science.” </w:t>
-      </w:r>
-      <w:r>
-        <w:rPr>
-          <w:rFonts w:ascii="Times New Roman" w:hAnsi="Times New Roman"/>
-          <w:i/>
-        </w:rPr>
-        <w:t>Merriam-Webster</w:t>
-      </w:r>
-      <w:r>
-        <w:rPr>
-          <w:rFonts w:ascii="Times New Roman" w:hAnsi="Times New Roman"/>
-        </w:rPr>
-        <w:t xml:space="preserve">, Merriam-Webster, www.merriam-webster.com/dictionary/science. </w:t>
-      </w:r>
-    </w:p>
-    <w:p>
-      <w:pPr>
-        <w:spacing w:line="480" w:lineRule="auto"/>
-        <w:ind w:left="720" w:hanging="720"/>
-      </w:pPr>
-      <w:proofErr w:type="spellStart"/>
-      <w:r>
-        <w:rPr>
-          <w:rFonts w:ascii="Times New Roman" w:hAnsi="Times New Roman"/>
-        </w:rPr>
-        <w:t>Selbie</w:t>
-      </w:r>
-      <w:proofErr w:type="spellEnd"/>
-      <w:r>
-        <w:rPr>
-          <w:rFonts w:ascii="Times New Roman" w:hAnsi="Times New Roman"/>
-        </w:rPr>
-        <w:t xml:space="preserve">, Joseph, and David Steinmetz. </w:t>
-      </w:r>
-      <w:r>
-        <w:rPr>
-          <w:rFonts w:ascii="Times New Roman" w:hAnsi="Times New Roman"/>
-          <w:i/>
-        </w:rPr>
-        <w:t xml:space="preserve">The Yugas: Keys to Understanding Man's Hidden Past, Emerging Present and Future Enlightenment: From the Teachings of Sri </w:t>
-      </w:r>
-      <w:proofErr w:type="spellStart"/>
-      <w:r>
-        <w:rPr>
-          <w:rFonts w:ascii="Times New Roman" w:hAnsi="Times New Roman"/>
-          <w:i/>
-        </w:rPr>
-        <w:t>Yukteswar</w:t>
-      </w:r>
-      <w:proofErr w:type="spellEnd"/>
-      <w:r>
-        <w:rPr>
-          <w:rFonts w:ascii="Times New Roman" w:hAnsi="Times New Roman"/>
-          <w:i/>
-        </w:rPr>
-        <w:t xml:space="preserve"> &amp; Paramhansa </w:t>
-      </w:r>
-      <w:proofErr w:type="spellStart"/>
-      <w:r>
-        <w:rPr>
-          <w:rFonts w:ascii="Times New Roman" w:hAnsi="Times New Roman"/>
-          <w:i/>
-        </w:rPr>
-        <w:t>Yogananda</w:t>
-      </w:r>
-      <w:proofErr w:type="spellEnd"/>
-      <w:r>
-        <w:rPr>
-          <w:rFonts w:ascii="Times New Roman" w:hAnsi="Times New Roman"/>
-        </w:rPr>
-        <w:t xml:space="preserve">. Crystal Clarity Publishers, 2010. </w:t>
-      </w:r>
-    </w:p>
-    <w:p>
-      <w:pPr>
-        <w:spacing w:line="480" w:lineRule="auto"/>
-        <w:ind w:left="720" w:hanging="720"/>
-      </w:pPr>
-      <w:r>
-        <w:rPr>
-          <w:rFonts w:ascii="Times New Roman" w:hAnsi="Times New Roman"/>
-        </w:rPr>
-        <w:t xml:space="preserve">Stapp, Henry P. </w:t>
-      </w:r>
-      <w:r>
-        <w:rPr>
-          <w:rFonts w:ascii="Times New Roman" w:hAnsi="Times New Roman"/>
-          <w:i/>
-        </w:rPr>
-        <w:t>Mindful Universe Quantum Mechanics and the Participating Observer</w:t>
-      </w:r>
-      <w:r>
-        <w:rPr>
-          <w:rFonts w:ascii="Times New Roman" w:hAnsi="Times New Roman"/>
-        </w:rPr>
-        <w:t xml:space="preserve">. Springer Berlin, 2014. </w:t>
-      </w:r>
-    </w:p>
-    <w:p>
-      <w:pPr>
-        <w:spacing w:line="480" w:lineRule="auto"/>
-        <w:ind w:left="720" w:hanging="720"/>
-      </w:pPr>
-      <w:proofErr w:type="spellStart"/>
-      <w:r>
-        <w:rPr>
-          <w:rFonts w:ascii="Times New Roman" w:hAnsi="Times New Roman"/>
-        </w:rPr>
-        <w:lastRenderedPageBreak/>
-        <w:t>Tarnas</w:t>
-      </w:r>
-      <w:proofErr w:type="spellEnd"/>
-      <w:r>
-        <w:rPr>
-          <w:rFonts w:ascii="Times New Roman" w:hAnsi="Times New Roman"/>
-        </w:rPr>
-        <w:t xml:space="preserve">, Richard. </w:t>
-      </w:r>
-      <w:r>
-        <w:rPr>
-          <w:rFonts w:ascii="Times New Roman" w:hAnsi="Times New Roman"/>
-          <w:i/>
-        </w:rPr>
-        <w:t>Cosmos and Psyche: Intimations of a New World View</w:t>
-      </w:r>
-      <w:r>
-        <w:rPr>
-          <w:rFonts w:ascii="Times New Roman" w:hAnsi="Times New Roman"/>
-        </w:rPr>
-        <w:t xml:space="preserve">. Penguin Group USA, 2007. </w:t>
-      </w:r>
-    </w:p>
-    <w:p>
-      <w:pPr>
-        <w:spacing w:line="480" w:lineRule="auto"/>
-        <w:ind w:left="720" w:hanging="720"/>
-      </w:pPr>
-      <w:proofErr w:type="spellStart"/>
-      <w:r>
-        <w:rPr>
-          <w:rFonts w:ascii="Times New Roman" w:hAnsi="Times New Roman"/>
-        </w:rPr>
-        <w:t>Tegmark</w:t>
-      </w:r>
-      <w:proofErr w:type="spellEnd"/>
-      <w:r>
-        <w:rPr>
-          <w:rFonts w:ascii="Times New Roman" w:hAnsi="Times New Roman"/>
-        </w:rPr>
-        <w:t xml:space="preserve">, Max. </w:t>
-      </w:r>
-      <w:r>
-        <w:rPr>
-          <w:rFonts w:ascii="Times New Roman" w:hAnsi="Times New Roman"/>
-          <w:i/>
-        </w:rPr>
-        <w:t>Our Mathematical Universe: My Quest for the Ultimate Nature of Reality</w:t>
-      </w:r>
-      <w:r>
-        <w:rPr>
-          <w:rFonts w:ascii="Times New Roman" w:hAnsi="Times New Roman"/>
-        </w:rPr>
-        <w:t xml:space="preserve">. Penguin Books, 2015. </w:t>
-      </w:r>
-    </w:p>
-    <w:p>
-      <w:pPr>
-        <w:spacing w:line="480" w:lineRule="auto"/>
-        <w:ind w:left="720" w:hanging="720"/>
-      </w:pPr>
-      <w:proofErr w:type="spellStart"/>
-      <w:r>
-        <w:rPr>
-          <w:rFonts w:ascii="Times New Roman" w:hAnsi="Times New Roman"/>
-        </w:rPr>
-        <w:t>Yukteswar</w:t>
-      </w:r>
-      <w:proofErr w:type="spellEnd"/>
-      <w:r>
-        <w:rPr>
-          <w:rFonts w:ascii="Times New Roman" w:hAnsi="Times New Roman"/>
-        </w:rPr>
-        <w:t xml:space="preserve">, Swami Sri. </w:t>
-      </w:r>
-      <w:r>
-        <w:rPr>
-          <w:rFonts w:ascii="Times New Roman" w:hAnsi="Times New Roman"/>
-          <w:i/>
-        </w:rPr>
-        <w:t>The Holy Science</w:t>
-      </w:r>
-      <w:r>
-        <w:rPr>
-          <w:rFonts w:ascii="Times New Roman" w:hAnsi="Times New Roman"/>
-        </w:rPr>
-        <w:t xml:space="preserve">. 2019. </w:t>
+        <w:t>E-Book.</w:t>
       </w:r>
     </w:p>
     <w:p>
@@ -17849,27 +17368,14 @@
       <w:r>
         <w:t xml:space="preserve">Figure </w:t>
       </w:r>
-      <w:r>
-        <w:fldChar w:fldCharType="begin"/>
-      </w:r>
-      <w:r>
-        <w:instrText xml:space="preserve"> SEQ Figure \* ARABIC </w:instrText>
-      </w:r>
-      <w:r>
-        <w:fldChar w:fldCharType="separate"/>
-      </w:r>
-      <w:r>
-        <w:rPr>
-          <w:noProof/>
-        </w:rPr>
-        <w:t>4</w:t>
-      </w:r>
-      <w:r>
-        <w:rPr>
-          <w:noProof/>
-        </w:rPr>
-        <w:fldChar w:fldCharType="end"/>
-      </w:r>
+      <w:fldSimple w:instr=" SEQ Figure \* ARABIC ">
+        <w:r>
+          <w:rPr>
+            <w:noProof/>
+          </w:rPr>
+          <w:t>4</w:t>
+        </w:r>
+      </w:fldSimple>
       <w:bookmarkEnd w:id="37"/>
       <w:r>
         <w:t>: Velocity Curve of</w:t>
@@ -17966,27 +17472,14 @@
       <w:r>
         <w:t xml:space="preserve">Figure </w:t>
       </w:r>
-      <w:r>
-        <w:fldChar w:fldCharType="begin"/>
-      </w:r>
-      <w:r>
-        <w:instrText xml:space="preserve"> SEQ Figure \* ARABIC </w:instrText>
-      </w:r>
-      <w:r>
-        <w:fldChar w:fldCharType="separate"/>
-      </w:r>
-      <w:r>
-        <w:rPr>
-          <w:noProof/>
-        </w:rPr>
-        <w:t>5</w:t>
-      </w:r>
-      <w:r>
-        <w:rPr>
-          <w:noProof/>
-        </w:rPr>
-        <w:fldChar w:fldCharType="end"/>
-      </w:r>
+      <w:fldSimple w:instr=" SEQ Figure \* ARABIC ">
+        <w:r>
+          <w:rPr>
+            <w:noProof/>
+          </w:rPr>
+          <w:t>5</w:t>
+        </w:r>
+      </w:fldSimple>
       <w:bookmarkEnd w:id="40"/>
       <w:r>
         <w:t xml:space="preserve">: Absolute </w:t>
@@ -18096,27 +17589,14 @@
       <w:r>
         <w:t xml:space="preserve">Figure </w:t>
       </w:r>
-      <w:r>
-        <w:fldChar w:fldCharType="begin"/>
-      </w:r>
-      <w:r>
-        <w:instrText xml:space="preserve"> SEQ Figure \* ARABIC </w:instrText>
-      </w:r>
-      <w:r>
-        <w:fldChar w:fldCharType="separate"/>
-      </w:r>
-      <w:r>
-        <w:rPr>
-          <w:noProof/>
-        </w:rPr>
-        <w:t>6</w:t>
-      </w:r>
-      <w:r>
-        <w:rPr>
-          <w:noProof/>
-        </w:rPr>
-        <w:fldChar w:fldCharType="end"/>
-      </w:r>
+      <w:fldSimple w:instr=" SEQ Figure \* ARABIC ">
+        <w:r>
+          <w:rPr>
+            <w:noProof/>
+          </w:rPr>
+          <w:t>6</w:t>
+        </w:r>
+      </w:fldSimple>
       <w:bookmarkEnd w:id="43"/>
       <w:r>
         <w:t>: 23.5 Degree Wobble of the Earth</w:t>
@@ -18207,27 +17687,14 @@
       <w:r>
         <w:t xml:space="preserve">Figure </w:t>
       </w:r>
-      <w:r>
-        <w:fldChar w:fldCharType="begin"/>
-      </w:r>
-      <w:r>
-        <w:instrText xml:space="preserve"> SEQ Figure \* ARABIC </w:instrText>
-      </w:r>
-      <w:r>
-        <w:fldChar w:fldCharType="separate"/>
-      </w:r>
-      <w:r>
-        <w:rPr>
-          <w:noProof/>
-        </w:rPr>
-        <w:t>7</w:t>
-      </w:r>
-      <w:r>
-        <w:rPr>
-          <w:noProof/>
-        </w:rPr>
-        <w:fldChar w:fldCharType="end"/>
-      </w:r>
+      <w:fldSimple w:instr=" SEQ Figure \* ARABIC ">
+        <w:r>
+          <w:rPr>
+            <w:noProof/>
+          </w:rPr>
+          <w:t>7</w:t>
+        </w:r>
+      </w:fldSimple>
       <w:bookmarkEnd w:id="46"/>
       <w:r>
         <w:t>: Precessional Wobble of the Poles over Time in Three Dimensions</w:t>
@@ -18320,27 +17787,14 @@
       <w:r>
         <w:t xml:space="preserve">Figure </w:t>
       </w:r>
-      <w:r>
-        <w:fldChar w:fldCharType="begin"/>
-      </w:r>
-      <w:r>
-        <w:instrText xml:space="preserve"> SEQ Figure \* ARABIC </w:instrText>
-      </w:r>
-      <w:r>
-        <w:fldChar w:fldCharType="separate"/>
-      </w:r>
-      <w:r>
-        <w:rPr>
-          <w:noProof/>
-        </w:rPr>
-        <w:t>8</w:t>
-      </w:r>
-      <w:r>
-        <w:rPr>
-          <w:noProof/>
-        </w:rPr>
-        <w:fldChar w:fldCharType="end"/>
-      </w:r>
+      <w:fldSimple w:instr=" SEQ Figure \* ARABIC ">
+        <w:r>
+          <w:rPr>
+            <w:noProof/>
+          </w:rPr>
+          <w:t>8</w:t>
+        </w:r>
+      </w:fldSimple>
       <w:bookmarkEnd w:id="49"/>
       <w:r>
         <w:t>: Precessional Wobble of the Poles over Time in Two Dimensions</w:t>
@@ -18436,27 +17890,14 @@
       <w:r>
         <w:t xml:space="preserve">Figure </w:t>
       </w:r>
-      <w:r>
-        <w:fldChar w:fldCharType="begin"/>
-      </w:r>
-      <w:r>
-        <w:instrText xml:space="preserve"> SEQ Figure \* ARABIC </w:instrText>
-      </w:r>
-      <w:r>
-        <w:fldChar w:fldCharType="separate"/>
-      </w:r>
-      <w:r>
-        <w:rPr>
-          <w:noProof/>
-        </w:rPr>
-        <w:t>9</w:t>
-      </w:r>
-      <w:r>
-        <w:rPr>
-          <w:noProof/>
-        </w:rPr>
-        <w:fldChar w:fldCharType="end"/>
-      </w:r>
+      <w:fldSimple w:instr=" SEQ Figure \* ARABIC ">
+        <w:r>
+          <w:rPr>
+            <w:noProof/>
+          </w:rPr>
+          <w:t>9</w:t>
+        </w:r>
+      </w:fldSimple>
       <w:bookmarkEnd w:id="52"/>
       <w:r>
         <w:t>: Approximate Time Periods from the Previous Age of Aquarius (All years BCE Unless Specified Otherwise)</w:t>
@@ -18547,27 +17988,14 @@
       <w:r>
         <w:t xml:space="preserve">Figure </w:t>
       </w:r>
-      <w:r>
-        <w:fldChar w:fldCharType="begin"/>
-      </w:r>
-      <w:r>
-        <w:instrText xml:space="preserve"> SEQ Figure \* ARABIC </w:instrText>
-      </w:r>
-      <w:r>
-        <w:fldChar w:fldCharType="separate"/>
-      </w:r>
-      <w:r>
-        <w:rPr>
-          <w:noProof/>
-        </w:rPr>
-        <w:t>10</w:t>
-      </w:r>
-      <w:r>
-        <w:rPr>
-          <w:noProof/>
-        </w:rPr>
-        <w:fldChar w:fldCharType="end"/>
-      </w:r>
+      <w:fldSimple w:instr=" SEQ Figure \* ARABIC ">
+        <w:r>
+          <w:rPr>
+            <w:noProof/>
+          </w:rPr>
+          <w:t>10</w:t>
+        </w:r>
+      </w:fldSimple>
       <w:bookmarkEnd w:id="55"/>
       <w:r>
         <w:t>: The Caduceus</w:t>
@@ -18668,27 +18096,14 @@
       <w:r>
         <w:t xml:space="preserve">Figure </w:t>
       </w:r>
-      <w:r>
-        <w:fldChar w:fldCharType="begin"/>
-      </w:r>
-      <w:r>
-        <w:instrText xml:space="preserve"> SEQ Figure \* ARABIC </w:instrText>
-      </w:r>
-      <w:r>
-        <w:fldChar w:fldCharType="separate"/>
-      </w:r>
-      <w:r>
-        <w:rPr>
-          <w:noProof/>
-        </w:rPr>
-        <w:t>11</w:t>
-      </w:r>
-      <w:r>
-        <w:rPr>
-          <w:noProof/>
-        </w:rPr>
-        <w:fldChar w:fldCharType="end"/>
-      </w:r>
+      <w:fldSimple w:instr=" SEQ Figure \* ARABIC ">
+        <w:r>
+          <w:rPr>
+            <w:noProof/>
+          </w:rPr>
+          <w:t>11</w:t>
+        </w:r>
+      </w:fldSimple>
       <w:bookmarkEnd w:id="58"/>
       <w:r>
         <w:t>: Orientation of Ida and Pingala with the Hemispheres of The Brain</w:t>
@@ -18787,27 +18202,14 @@
       <w:r>
         <w:t xml:space="preserve">Figure </w:t>
       </w:r>
-      <w:r>
-        <w:fldChar w:fldCharType="begin"/>
-      </w:r>
-      <w:r>
-        <w:instrText xml:space="preserve"> SEQ Figure \* ARABIC </w:instrText>
-      </w:r>
-      <w:r>
-        <w:fldChar w:fldCharType="separate"/>
-      </w:r>
-      <w:r>
-        <w:rPr>
-          <w:noProof/>
-        </w:rPr>
-        <w:t>12</w:t>
-      </w:r>
-      <w:r>
-        <w:rPr>
-          <w:noProof/>
-        </w:rPr>
-        <w:fldChar w:fldCharType="end"/>
-      </w:r>
+      <w:fldSimple w:instr=" SEQ Figure \* ARABIC ">
+        <w:r>
+          <w:rPr>
+            <w:noProof/>
+          </w:rPr>
+          <w:t>12</w:t>
+        </w:r>
+      </w:fldSimple>
       <w:bookmarkEnd w:id="61"/>
       <w:r>
         <w:t>: The Future Age of Virgo</w:t>
@@ -18951,11 +18353,21 @@
           <w:pStyle w:val="Footer"/>
           <w:jc w:val="center"/>
         </w:pPr>
-        <w:fldSimple w:instr=" SECTION  2 \* MERGEFORMAT ">
-          <w:r>
-            <w:t>2</w:t>
-          </w:r>
-        </w:fldSimple>
+        <w:r>
+          <w:fldChar w:fldCharType="begin"/>
+        </w:r>
+        <w:r>
+          <w:instrText xml:space="preserve"> SECTION  2 \* MERGEFORMAT </w:instrText>
+        </w:r>
+        <w:r>
+          <w:fldChar w:fldCharType="separate"/>
+        </w:r>
+        <w:r>
+          <w:t>2</w:t>
+        </w:r>
+        <w:r>
+          <w:fldChar w:fldCharType="end"/>
+        </w:r>
       </w:p>
     </w:sdtContent>
   </w:sdt>

</xml_diff>